<commit_message>
added GUI prototypes to written proposal as well as removed options menu
</commit_message>
<xml_diff>
--- a/Devils Grip Proposal.docx
+++ b/Devils Grip Proposal.docx
@@ -967,20 +967,41 @@
         <w:ind w:firstLine="720"/>
       </w:pPr>
       <w:r>
-        <w:t>In terms of technical knowledge objective, my proposal as a whole contains system-level structuring, a solutions process containing the technical steps I intend to take in order to complete my capstone project, as well as a tools list containing every piece of software I intend to use to do so. In doing this project I will be exposing myself to MySQL to develop a database for uninterrupted access to a high score leaderboard. I will also be learning about and utilizing the Unity game engine to help further my knowledge in the use of game engines. I will be programming in C# as well as Swift which will assist in diversifying my knowledge across various programming languages. Lastly, as a whole I will be furthering my knowledge in the Software Development Life Cycle in having to accomplish each phase of that on my own.</w:t>
-      </w:r>
-    </w:p>
-    <w:p>
-      <w:pPr>
-        <w:spacing w:line="480" w:lineRule="auto"/>
-      </w:pPr>
-      <w:r>
-        <w:tab/>
-        <w:t xml:space="preserve">In terms of nontechnical objectives, I feel that there are a couple areas that I will be growing in doing this capstone project. For starters, in finding the problem that allowed me to justify the development of my game I have had to speak to members of my family to seek how to go about the development of Devils Grip. Due to the fact that they are not in our field, I had to learn how to speak in a non-technical aspect to help develop </w:t>
+        <w:t>In terms of technical knowledge objective, my proposal as a whole contains a solutions process containing the technical steps I intend to take in order to complete my capstone project, as well as a tools list containing every piece of software I intend to use to do so. In doing this project I will be exposing myself to</w:t>
+      </w:r>
+      <w:r>
+        <w:t xml:space="preserve"> data rock/ data core</w:t>
+      </w:r>
+      <w:r>
+        <w:t xml:space="preserve"> to develop a </w:t>
+      </w:r>
+      <w:r>
+        <w:t xml:space="preserve">local </w:t>
+      </w:r>
+      <w:r>
+        <w:t xml:space="preserve">database for uninterrupted access to a high score leaderboard. I will also be learning about and utilizing the Unity game engine to help further my knowledge in the use of game engines. I will be programming in C# as well as Swift which will assist in diversifying my knowledge across various programming languages. </w:t>
+      </w:r>
+      <w:r>
+        <w:t xml:space="preserve">Upon completion of my capstone there will be </w:t>
+      </w:r>
+      <w:r>
+        <w:t xml:space="preserve">two presentable game mediums, one that will be playable on the PC and then one that will be playable on an IOS device. </w:t>
+      </w:r>
+      <w:r>
+        <w:t>Lastly, as a whole I will be furthering my knowledge in the Software Development Life Cycle in having to accomplish each phase of that on my own.</w:t>
+      </w:r>
+    </w:p>
+    <w:p>
+      <w:pPr>
+        <w:spacing w:line="480" w:lineRule="auto"/>
+      </w:pPr>
+      <w:r>
+        <w:tab/>
+        <w:t xml:space="preserve">In terms of nontechnical objectives, I feel that there are a couple areas that I will be growing in doing this capstone project. For starters, in finding the problem that allowed me to justify the development of my game I have had to speak to members of my </w:t>
       </w:r>
       <w:r>
         <w:lastRenderedPageBreak/>
-        <w:t>the requirements needed for this capstone project. To compound onto that, at each phase of the project I plan to have external testing done when possible and have to again rely on individuals who are not technically inclined and will not be conversing with me using technical terms. These two aspects will be furthering my ability to showcase software development and converse about as well as present products with/to clients once I am part the workforce.</w:t>
+        <w:t>family to seek how to go about the development of Devils Grip. Due to the fact that they are not in our field, I had to learn how to speak in a non-technical aspect to help develop the requirements needed for this capstone project. To compound onto that, at each phase of the project I plan to have external testing done when possible and have to again rely on individuals who are not technically inclined and will not be conversing with me using technical terms. These two aspects will be furthering my ability to showcase software development and converse about as well as present products with/to clients once I am part the workforce.</w:t>
       </w:r>
     </w:p>
     <w:p>
@@ -991,34 +1012,6 @@
         <w:tab/>
         <w:t>In conclusion, I feel that the objective of developing Devils Grip are both technical and nontechnical. Both of which I feel are the goal of the Capstone proposal and completion/presentation of the Capstone project. From furthering my knowledge in the Software development Life Cycle to being able to talk about the product itself to a potential client, I feel that the project I am choosing to pursue will further these things very well.</w:t>
       </w:r>
-    </w:p>
-    <w:p>
-      <w:pPr>
-        <w:tabs>
-          <w:tab w:val="left" w:pos="720"/>
-        </w:tabs>
-      </w:pPr>
-    </w:p>
-    <w:p>
-      <w:pPr>
-        <w:tabs>
-          <w:tab w:val="left" w:pos="720"/>
-        </w:tabs>
-      </w:pPr>
-    </w:p>
-    <w:p>
-      <w:pPr>
-        <w:tabs>
-          <w:tab w:val="left" w:pos="720"/>
-        </w:tabs>
-      </w:pPr>
-    </w:p>
-    <w:p>
-      <w:pPr>
-        <w:tabs>
-          <w:tab w:val="left" w:pos="720"/>
-        </w:tabs>
-      </w:pPr>
     </w:p>
     <w:p>
       <w:pPr>
@@ -1236,287 +1229,255 @@
         <w:lastRenderedPageBreak/>
         <w:t>the game nor a website. That is when I got to thinking, why not create it myself? This app would allow for players to effortlessly play this game anywhere at any time as well as track their overall scores within the app itself so that if they were competing against someone else it would be easily tracked and shown. While this may seem simple in nature, I found it to be rather interesting that no one had bothered to include it within their app and during this time, the ability to pass time with effortless games seems to be very important.</w:t>
       </w:r>
-    </w:p>
-    <w:p>
-      <w:pPr>
-        <w:jc w:val="center"/>
-        <w:rPr>
-          <w:b/>
-          <w:bCs/>
-        </w:rPr>
-      </w:pPr>
-    </w:p>
-    <w:p>
-      <w:pPr>
-        <w:jc w:val="center"/>
-        <w:rPr>
-          <w:b/>
-          <w:bCs/>
-        </w:rPr>
-      </w:pPr>
-    </w:p>
-    <w:p>
-      <w:pPr>
-        <w:jc w:val="center"/>
-        <w:rPr>
-          <w:b/>
-          <w:bCs/>
-        </w:rPr>
-      </w:pPr>
-    </w:p>
-    <w:p>
-      <w:pPr>
-        <w:jc w:val="center"/>
-        <w:rPr>
-          <w:b/>
-          <w:bCs/>
-        </w:rPr>
-      </w:pPr>
-    </w:p>
-    <w:p>
-      <w:pPr>
-        <w:jc w:val="center"/>
-        <w:rPr>
-          <w:b/>
-          <w:bCs/>
-        </w:rPr>
-      </w:pPr>
-    </w:p>
-    <w:p>
-      <w:pPr>
-        <w:jc w:val="center"/>
-        <w:rPr>
-          <w:b/>
-          <w:bCs/>
-        </w:rPr>
-      </w:pPr>
-    </w:p>
-    <w:p>
-      <w:pPr>
-        <w:jc w:val="center"/>
-        <w:rPr>
-          <w:b/>
-          <w:bCs/>
-        </w:rPr>
-      </w:pPr>
-    </w:p>
-    <w:p>
-      <w:pPr>
-        <w:jc w:val="center"/>
-        <w:rPr>
-          <w:b/>
-          <w:bCs/>
-        </w:rPr>
-      </w:pPr>
-    </w:p>
-    <w:p>
-      <w:pPr>
-        <w:jc w:val="center"/>
-        <w:rPr>
-          <w:b/>
-          <w:bCs/>
-        </w:rPr>
-      </w:pPr>
-    </w:p>
-    <w:p>
-      <w:pPr>
-        <w:jc w:val="center"/>
-        <w:rPr>
-          <w:b/>
-          <w:bCs/>
-        </w:rPr>
-      </w:pPr>
-    </w:p>
-    <w:p>
-      <w:pPr>
-        <w:jc w:val="center"/>
-        <w:rPr>
-          <w:b/>
-          <w:bCs/>
-        </w:rPr>
-      </w:pPr>
-    </w:p>
-    <w:p>
-      <w:pPr>
-        <w:jc w:val="center"/>
-        <w:rPr>
-          <w:b/>
-          <w:bCs/>
-        </w:rPr>
-      </w:pPr>
-    </w:p>
-    <w:p>
-      <w:pPr>
-        <w:jc w:val="center"/>
-        <w:rPr>
-          <w:b/>
-          <w:bCs/>
-        </w:rPr>
-      </w:pPr>
-    </w:p>
-    <w:p>
-      <w:pPr>
-        <w:jc w:val="center"/>
-        <w:rPr>
-          <w:b/>
-          <w:bCs/>
-        </w:rPr>
-      </w:pPr>
-    </w:p>
-    <w:p>
-      <w:pPr>
-        <w:jc w:val="center"/>
-        <w:rPr>
-          <w:b/>
-          <w:bCs/>
-        </w:rPr>
-      </w:pPr>
-    </w:p>
-    <w:p>
-      <w:pPr>
-        <w:jc w:val="center"/>
-        <w:rPr>
-          <w:b/>
-          <w:bCs/>
-        </w:rPr>
-      </w:pPr>
-    </w:p>
-    <w:p>
-      <w:pPr>
-        <w:jc w:val="center"/>
-        <w:rPr>
-          <w:b/>
-          <w:bCs/>
-        </w:rPr>
-      </w:pPr>
-    </w:p>
-    <w:p>
-      <w:pPr>
-        <w:jc w:val="center"/>
-        <w:rPr>
-          <w:b/>
-          <w:bCs/>
-        </w:rPr>
-      </w:pPr>
-    </w:p>
-    <w:p>
-      <w:pPr>
-        <w:jc w:val="center"/>
-        <w:rPr>
-          <w:b/>
-          <w:bCs/>
-        </w:rPr>
-      </w:pPr>
-    </w:p>
-    <w:p>
-      <w:pPr>
-        <w:jc w:val="center"/>
-        <w:rPr>
-          <w:b/>
-          <w:bCs/>
-        </w:rPr>
-      </w:pPr>
-    </w:p>
-    <w:p>
-      <w:pPr>
-        <w:jc w:val="center"/>
-        <w:rPr>
-          <w:b/>
-          <w:bCs/>
-        </w:rPr>
-      </w:pPr>
-    </w:p>
-    <w:p>
-      <w:pPr>
-        <w:jc w:val="center"/>
-        <w:rPr>
-          <w:b/>
-          <w:bCs/>
-        </w:rPr>
-      </w:pPr>
-    </w:p>
-    <w:p>
-      <w:pPr>
-        <w:jc w:val="center"/>
-        <w:rPr>
-          <w:b/>
-          <w:bCs/>
-        </w:rPr>
-      </w:pPr>
-    </w:p>
-    <w:p>
-      <w:pPr>
-        <w:jc w:val="center"/>
-        <w:rPr>
-          <w:b/>
-          <w:bCs/>
-        </w:rPr>
-      </w:pPr>
-    </w:p>
-    <w:p>
-      <w:pPr>
-        <w:jc w:val="center"/>
-        <w:rPr>
-          <w:b/>
-          <w:bCs/>
-        </w:rPr>
-      </w:pPr>
-    </w:p>
-    <w:p>
-      <w:pPr>
-        <w:jc w:val="center"/>
-        <w:rPr>
-          <w:b/>
-          <w:bCs/>
-        </w:rPr>
-      </w:pPr>
-    </w:p>
-    <w:p>
-      <w:pPr>
-        <w:jc w:val="center"/>
-        <w:rPr>
-          <w:b/>
-          <w:bCs/>
-        </w:rPr>
-      </w:pPr>
-    </w:p>
-    <w:p>
-      <w:pPr>
-        <w:jc w:val="center"/>
-        <w:rPr>
-          <w:b/>
-          <w:bCs/>
-        </w:rPr>
-      </w:pPr>
-    </w:p>
-    <w:p>
-      <w:pPr>
-        <w:rPr>
-          <w:b/>
-          <w:bCs/>
-        </w:rPr>
-      </w:pPr>
-    </w:p>
-    <w:p>
-      <w:pPr>
-        <w:rPr>
-          <w:b/>
-          <w:bCs/>
-        </w:rPr>
-      </w:pPr>
-    </w:p>
-    <w:p>
-      <w:pPr>
-        <w:jc w:val="center"/>
-        <w:rPr>
-          <w:b/>
-          <w:bCs/>
-        </w:rPr>
-      </w:pPr>
-    </w:p>
-    <w:p>
-      <w:pPr>
-        <w:jc w:val="center"/>
+      <w:r>
+        <w:t xml:space="preserve"> Upon research I realized that I can actually create two playable versions of this game during this creation process, one that will be playable on a PC and one that will be playable on an IOS device.</w:t>
+      </w:r>
+    </w:p>
+    <w:p>
+      <w:pPr>
+        <w:jc w:val="center"/>
+        <w:rPr>
+          <w:b/>
+          <w:bCs/>
+        </w:rPr>
+      </w:pPr>
+    </w:p>
+    <w:p>
+      <w:pPr>
+        <w:jc w:val="center"/>
+        <w:rPr>
+          <w:b/>
+          <w:bCs/>
+        </w:rPr>
+      </w:pPr>
+    </w:p>
+    <w:p>
+      <w:pPr>
+        <w:jc w:val="center"/>
+        <w:rPr>
+          <w:b/>
+          <w:bCs/>
+        </w:rPr>
+      </w:pPr>
+    </w:p>
+    <w:p>
+      <w:pPr>
+        <w:jc w:val="center"/>
+        <w:rPr>
+          <w:b/>
+          <w:bCs/>
+        </w:rPr>
+      </w:pPr>
+    </w:p>
+    <w:p>
+      <w:pPr>
+        <w:jc w:val="center"/>
+        <w:rPr>
+          <w:b/>
+          <w:bCs/>
+        </w:rPr>
+      </w:pPr>
+    </w:p>
+    <w:p>
+      <w:pPr>
+        <w:jc w:val="center"/>
+        <w:rPr>
+          <w:b/>
+          <w:bCs/>
+        </w:rPr>
+      </w:pPr>
+    </w:p>
+    <w:p>
+      <w:pPr>
+        <w:jc w:val="center"/>
+        <w:rPr>
+          <w:b/>
+          <w:bCs/>
+        </w:rPr>
+      </w:pPr>
+    </w:p>
+    <w:p>
+      <w:pPr>
+        <w:jc w:val="center"/>
+        <w:rPr>
+          <w:b/>
+          <w:bCs/>
+        </w:rPr>
+      </w:pPr>
+    </w:p>
+    <w:p>
+      <w:pPr>
+        <w:jc w:val="center"/>
+        <w:rPr>
+          <w:b/>
+          <w:bCs/>
+        </w:rPr>
+      </w:pPr>
+    </w:p>
+    <w:p>
+      <w:pPr>
+        <w:jc w:val="center"/>
+        <w:rPr>
+          <w:b/>
+          <w:bCs/>
+        </w:rPr>
+      </w:pPr>
+    </w:p>
+    <w:p>
+      <w:pPr>
+        <w:jc w:val="center"/>
+        <w:rPr>
+          <w:b/>
+          <w:bCs/>
+        </w:rPr>
+      </w:pPr>
+    </w:p>
+    <w:p>
+      <w:pPr>
+        <w:jc w:val="center"/>
+        <w:rPr>
+          <w:b/>
+          <w:bCs/>
+        </w:rPr>
+      </w:pPr>
+    </w:p>
+    <w:p>
+      <w:pPr>
+        <w:jc w:val="center"/>
+        <w:rPr>
+          <w:b/>
+          <w:bCs/>
+        </w:rPr>
+      </w:pPr>
+    </w:p>
+    <w:p>
+      <w:pPr>
+        <w:jc w:val="center"/>
+        <w:rPr>
+          <w:b/>
+          <w:bCs/>
+        </w:rPr>
+      </w:pPr>
+    </w:p>
+    <w:p>
+      <w:pPr>
+        <w:jc w:val="center"/>
+        <w:rPr>
+          <w:b/>
+          <w:bCs/>
+        </w:rPr>
+      </w:pPr>
+    </w:p>
+    <w:p>
+      <w:pPr>
+        <w:jc w:val="center"/>
+        <w:rPr>
+          <w:b/>
+          <w:bCs/>
+        </w:rPr>
+      </w:pPr>
+    </w:p>
+    <w:p>
+      <w:pPr>
+        <w:jc w:val="center"/>
+        <w:rPr>
+          <w:b/>
+          <w:bCs/>
+        </w:rPr>
+      </w:pPr>
+    </w:p>
+    <w:p>
+      <w:pPr>
+        <w:jc w:val="center"/>
+        <w:rPr>
+          <w:b/>
+          <w:bCs/>
+        </w:rPr>
+      </w:pPr>
+    </w:p>
+    <w:p>
+      <w:pPr>
+        <w:jc w:val="center"/>
+        <w:rPr>
+          <w:b/>
+          <w:bCs/>
+        </w:rPr>
+      </w:pPr>
+    </w:p>
+    <w:p>
+      <w:pPr>
+        <w:jc w:val="center"/>
+        <w:rPr>
+          <w:b/>
+          <w:bCs/>
+        </w:rPr>
+      </w:pPr>
+    </w:p>
+    <w:p>
+      <w:pPr>
+        <w:jc w:val="center"/>
+        <w:rPr>
+          <w:b/>
+          <w:bCs/>
+        </w:rPr>
+      </w:pPr>
+    </w:p>
+    <w:p>
+      <w:pPr>
+        <w:jc w:val="center"/>
+        <w:rPr>
+          <w:b/>
+          <w:bCs/>
+        </w:rPr>
+      </w:pPr>
+    </w:p>
+    <w:p>
+      <w:pPr>
+        <w:jc w:val="center"/>
+        <w:rPr>
+          <w:b/>
+          <w:bCs/>
+        </w:rPr>
+      </w:pPr>
+    </w:p>
+    <w:p>
+      <w:pPr>
+        <w:jc w:val="center"/>
+        <w:rPr>
+          <w:b/>
+          <w:bCs/>
+        </w:rPr>
+      </w:pPr>
+    </w:p>
+    <w:p>
+      <w:pPr>
+        <w:jc w:val="center"/>
+        <w:rPr>
+          <w:b/>
+          <w:bCs/>
+        </w:rPr>
+      </w:pPr>
+    </w:p>
+    <w:p>
+      <w:pPr>
+        <w:jc w:val="center"/>
+        <w:rPr>
+          <w:b/>
+          <w:bCs/>
+        </w:rPr>
+      </w:pPr>
+    </w:p>
+    <w:p>
+      <w:pPr>
+        <w:jc w:val="center"/>
+        <w:rPr>
+          <w:b/>
+          <w:bCs/>
+        </w:rPr>
+      </w:pPr>
+    </w:p>
+    <w:p>
+      <w:pPr>
         <w:rPr>
           <w:b/>
           <w:bCs/>
@@ -1572,6 +1533,9 @@
       <w:r>
         <w:t xml:space="preserve">Myself(Steven Moody); being made for family use (Mother, father, Sister, and girlfriend are clients); open for download by anyone with IOS device </w:t>
       </w:r>
+      <w:r>
+        <w:t>OR playable on a PC.</w:t>
+      </w:r>
     </w:p>
     <w:p>
       <w:pPr>
@@ -1606,9 +1570,31 @@
           <w:numId w:val="3"/>
         </w:numPr>
         <w:spacing w:after="160" w:line="480" w:lineRule="auto"/>
-      </w:pPr>
-      <w:r>
-        <w:t xml:space="preserve">Fully functional IOS application that includes </w:t>
+        <w:rPr>
+          <w:u w:val="single"/>
+        </w:rPr>
+      </w:pPr>
+      <w:r>
+        <w:t>A fully playable game on the PC that includes all of the PLAYABLE features that will be seen on the app created for IOS devices (see below for those features)</w:t>
+      </w:r>
+    </w:p>
+    <w:p>
+      <w:pPr>
+        <w:pStyle w:val="ListParagraph"/>
+        <w:numPr>
+          <w:ilvl w:val="1"/>
+          <w:numId w:val="3"/>
+        </w:numPr>
+        <w:spacing w:after="160" w:line="480" w:lineRule="auto"/>
+      </w:pPr>
+      <w:r>
+        <w:t>Fully functional IOS application</w:t>
+      </w:r>
+      <w:r>
+        <w:t xml:space="preserve"> </w:t>
+      </w:r>
+      <w:r>
+        <w:t xml:space="preserve">that includes </w:t>
       </w:r>
       <w:r>
         <w:t>the following features</w:t>
@@ -1698,7 +1684,7 @@
         <w:spacing w:after="160" w:line="480" w:lineRule="auto"/>
       </w:pPr>
       <w:r>
-        <w:t>A functional home menu with “leaderboard”, “Options”, and “game start” buttons</w:t>
+        <w:t>A functional home menu with “leaderboard” and “game start” buttons</w:t>
       </w:r>
     </w:p>
     <w:p>
@@ -1711,6 +1697,7 @@
         <w:spacing w:after="160" w:line="480" w:lineRule="auto"/>
       </w:pPr>
       <w:r>
+        <w:lastRenderedPageBreak/>
         <w:t>Clients(s) will start the IOS application and upon loading of the home screen will be presented with three SELECTABLE buttons. The first will be “Play”, the second will be “Options”, and the third will be “Leaderboard”</w:t>
       </w:r>
     </w:p>
@@ -1724,7 +1711,6 @@
         <w:spacing w:after="160" w:line="480" w:lineRule="auto"/>
       </w:pPr>
       <w:r>
-        <w:lastRenderedPageBreak/>
         <w:t>The ability to input name associated with each high score</w:t>
       </w:r>
     </w:p>
@@ -1740,6 +1726,9 @@
       <w:r>
         <w:t>Upon completion of the above Use Cases, once a game has been successfully finished or no further moves remain, Client(s) will be given the option to enter a 3 character high score name to be placed on the “Leaderboards” if applicable</w:t>
       </w:r>
+      <w:r>
+        <w:t>.</w:t>
+      </w:r>
     </w:p>
     <w:p>
       <w:pPr>
@@ -1770,13 +1759,6 @@
     <w:p>
       <w:pPr>
         <w:pStyle w:val="ListParagraph"/>
-        <w:spacing w:after="160" w:line="480" w:lineRule="auto"/>
-        <w:ind w:left="1800"/>
-      </w:pPr>
-    </w:p>
-    <w:p>
-      <w:pPr>
-        <w:pStyle w:val="ListParagraph"/>
         <w:numPr>
           <w:ilvl w:val="1"/>
           <w:numId w:val="3"/>
@@ -1830,13 +1812,13 @@
       <w:pPr>
         <w:pStyle w:val="ListParagraph"/>
         <w:numPr>
-          <w:ilvl w:val="1"/>
+          <w:ilvl w:val="0"/>
           <w:numId w:val="3"/>
         </w:numPr>
         <w:spacing w:after="160" w:line="480" w:lineRule="auto"/>
       </w:pPr>
       <w:r>
-        <w:t>The ability to change card background</w:t>
+        <w:t>Major goals/tests associated with the above requirements specifications include:</w:t>
       </w:r>
     </w:p>
     <w:p>
@@ -1849,182 +1831,81 @@
         <w:spacing w:after="160" w:line="480" w:lineRule="auto"/>
       </w:pPr>
       <w:r>
-        <w:t>At the home screen menu, Client(s) will select the “Options” button and when brought to a new screen will be allowed to choose the rear-facing card background of their liking based on the backgrounds the Client deems appropriate</w:t>
-      </w:r>
-    </w:p>
-    <w:p>
-      <w:pPr>
-        <w:pStyle w:val="ListParagraph"/>
-        <w:numPr>
-          <w:ilvl w:val="0"/>
-          <w:numId w:val="3"/>
-        </w:numPr>
+        <w:t xml:space="preserve">Client will download a functional IOS application of “Devils Grip” and will test that each feature listed above performs as expected. </w:t>
+      </w:r>
+    </w:p>
+    <w:p>
+      <w:pPr>
+        <w:pStyle w:val="ListParagraph"/>
         <w:spacing w:after="160" w:line="480" w:lineRule="auto"/>
-      </w:pPr>
-      <w:r>
-        <w:t>Major goals/tests associated with the above requirements specifications include:</w:t>
-      </w:r>
-    </w:p>
-    <w:p>
-      <w:pPr>
-        <w:pStyle w:val="ListParagraph"/>
-        <w:numPr>
-          <w:ilvl w:val="2"/>
-          <w:numId w:val="3"/>
-        </w:numPr>
+        <w:ind w:left="1800"/>
+      </w:pPr>
+    </w:p>
+    <w:p>
+      <w:pPr>
+        <w:pStyle w:val="ListParagraph"/>
         <w:spacing w:after="160" w:line="480" w:lineRule="auto"/>
-      </w:pPr>
-      <w:r>
+        <w:ind w:left="0"/>
+        <w:jc w:val="center"/>
+        <w:rPr>
+          <w:b/>
+          <w:bCs/>
+        </w:rPr>
+      </w:pPr>
+      <w:r>
+        <w:rPr>
+          <w:b/>
+          <w:bCs/>
+        </w:rPr>
         <w:lastRenderedPageBreak/>
-        <w:t xml:space="preserve">Client will download a functional IOS application of “Devils Grip” and will test that each feature listed above performs as expected. </w:t>
-      </w:r>
-    </w:p>
-    <w:p>
-      <w:pPr>
-        <w:pStyle w:val="ListParagraph"/>
-        <w:ind w:left="1080"/>
-      </w:pPr>
-    </w:p>
-    <w:p>
-      <w:pPr>
-        <w:pStyle w:val="ListParagraph"/>
-        <w:ind w:left="1080"/>
-      </w:pPr>
-    </w:p>
-    <w:p>
-      <w:pPr>
-        <w:pStyle w:val="ListParagraph"/>
-        <w:ind w:left="1080"/>
-      </w:pPr>
-    </w:p>
-    <w:p>
-      <w:pPr>
-        <w:pStyle w:val="ListParagraph"/>
-        <w:ind w:left="1080"/>
-      </w:pPr>
-    </w:p>
-    <w:p>
-      <w:pPr>
-        <w:pStyle w:val="ListParagraph"/>
-        <w:ind w:left="1080"/>
-      </w:pPr>
-    </w:p>
-    <w:p>
-      <w:pPr>
-        <w:pStyle w:val="ListParagraph"/>
-        <w:ind w:left="1080"/>
-      </w:pPr>
-    </w:p>
-    <w:p>
-      <w:pPr>
-        <w:pStyle w:val="ListParagraph"/>
-        <w:ind w:left="1080"/>
-      </w:pPr>
-    </w:p>
-    <w:p/>
-    <w:p>
-      <w:pPr>
-        <w:pStyle w:val="ListParagraph"/>
-        <w:ind w:left="1080"/>
-      </w:pPr>
-    </w:p>
-    <w:p>
-      <w:pPr>
-        <w:pStyle w:val="ListParagraph"/>
-        <w:ind w:left="1080"/>
-      </w:pPr>
-    </w:p>
-    <w:p>
-      <w:pPr>
-        <w:pStyle w:val="ListParagraph"/>
-        <w:ind w:left="1080"/>
-      </w:pPr>
-    </w:p>
-    <w:p>
-      <w:pPr>
-        <w:pStyle w:val="ListParagraph"/>
-        <w:ind w:left="1080"/>
-      </w:pPr>
-    </w:p>
-    <w:p>
-      <w:pPr>
-        <w:pStyle w:val="ListParagraph"/>
-        <w:ind w:left="1080"/>
-      </w:pPr>
-    </w:p>
-    <w:p>
-      <w:pPr>
-        <w:pStyle w:val="ListParagraph"/>
-        <w:ind w:left="1080"/>
-      </w:pPr>
-    </w:p>
-    <w:p>
-      <w:pPr>
-        <w:pStyle w:val="ListParagraph"/>
-        <w:ind w:left="1080"/>
-      </w:pPr>
-    </w:p>
-    <w:p>
-      <w:pPr>
-        <w:pStyle w:val="ListParagraph"/>
-        <w:ind w:left="1080"/>
-      </w:pPr>
-    </w:p>
-    <w:p>
-      <w:pPr>
-        <w:pStyle w:val="ListParagraph"/>
-        <w:ind w:left="1080"/>
-      </w:pPr>
-    </w:p>
-    <w:p>
-      <w:pPr>
-        <w:pStyle w:val="ListParagraph"/>
-        <w:ind w:left="1080"/>
-      </w:pPr>
-    </w:p>
-    <w:p>
-      <w:pPr>
-        <w:pStyle w:val="ListParagraph"/>
-        <w:ind w:left="1080"/>
-      </w:pPr>
-    </w:p>
-    <w:p>
-      <w:pPr>
-        <w:pStyle w:val="ListParagraph"/>
-        <w:ind w:left="1080"/>
-      </w:pPr>
-    </w:p>
-    <w:p>
-      <w:pPr>
-        <w:pStyle w:val="ListParagraph"/>
-        <w:spacing w:after="160" w:line="259" w:lineRule="auto"/>
+        <w:t xml:space="preserve">   </w:t>
+      </w:r>
+      <w:r>
+        <w:rPr>
+          <w:b/>
+          <w:bCs/>
+        </w:rPr>
+        <w:t>Prototype Screens</w:t>
+      </w:r>
+    </w:p>
+    <w:p>
+      <w:pPr>
+        <w:pStyle w:val="ListParagraph"/>
+        <w:spacing w:after="160" w:line="480" w:lineRule="auto"/>
         <w:ind w:left="0"/>
-        <w:jc w:val="center"/>
-        <w:rPr>
-          <w:b/>
-          <w:bCs/>
-          <w:sz w:val="28"/>
-          <w:szCs w:val="28"/>
+      </w:pPr>
+      <w:r>
+        <w:tab/>
+        <w:t>These screens are exclusively to show what the app version of my game will look like. The PC version of my game will look similarly however, will likely be excluding certain features.</w:t>
+      </w:r>
+    </w:p>
+    <w:p>
+      <w:pPr>
+        <w:pStyle w:val="ListParagraph"/>
+        <w:spacing w:after="160" w:line="480" w:lineRule="auto"/>
+        <w:ind w:left="0"/>
+      </w:pPr>
+    </w:p>
+    <w:p>
+      <w:pPr>
+        <w:pStyle w:val="ListParagraph"/>
+        <w:spacing w:after="160" w:line="480" w:lineRule="auto"/>
+        <w:ind w:left="0"/>
+        <w:jc w:val="center"/>
+        <w:rPr>
+          <w:b/>
+          <w:bCs/>
         </w:rPr>
       </w:pPr>
       <w:r>
         <w:rPr>
           <w:noProof/>
         </w:rPr>
-        <w:lastRenderedPageBreak/>
         <w:drawing>
-          <wp:anchor distT="0" distB="0" distL="114300" distR="114300" simplePos="0" relativeHeight="251658240" behindDoc="0" locked="0" layoutInCell="1" allowOverlap="1" wp14:anchorId="61E1A41C" wp14:editId="01E80F4D">
-            <wp:simplePos x="0" y="0"/>
-            <wp:positionH relativeFrom="column">
-              <wp:posOffset>-733425</wp:posOffset>
-            </wp:positionH>
-            <wp:positionV relativeFrom="paragraph">
-              <wp:posOffset>247650</wp:posOffset>
-            </wp:positionV>
-            <wp:extent cx="6905625" cy="7070725"/>
-            <wp:effectExtent l="0" t="0" r="9525" b="0"/>
-            <wp:wrapSquare wrapText="bothSides"/>
-            <wp:docPr id="1" name="Picture 1"/>
+          <wp:inline distT="0" distB="0" distL="0" distR="0" wp14:anchorId="3A134849" wp14:editId="48B763DD">
+            <wp:extent cx="5486400" cy="2519680"/>
+            <wp:effectExtent l="0" t="0" r="0" b="0"/>
+            <wp:docPr id="6" name="Picture 6"/>
             <wp:cNvGraphicFramePr>
               <a:graphicFrameLocks xmlns:a="http://schemas.openxmlformats.org/drawingml/2006/main" noChangeAspect="1"/>
             </wp:cNvGraphicFramePr>
@@ -2036,13 +1917,7 @@
                     <pic:cNvPicPr/>
                   </pic:nvPicPr>
                   <pic:blipFill>
-                    <a:blip r:embed="rId7">
-                      <a:extLst>
-                        <a:ext uri="{28A0092B-C50C-407E-A947-70E740481C1C}">
-                          <a14:useLocalDpi xmlns:a14="http://schemas.microsoft.com/office/drawing/2010/main" val="0"/>
-                        </a:ext>
-                      </a:extLst>
-                    </a:blip>
+                    <a:blip r:embed="rId7"/>
                     <a:stretch>
                       <a:fillRect/>
                     </a:stretch>
@@ -2050,7 +1925,7 @@
                   <pic:spPr>
                     <a:xfrm>
                       <a:off x="0" y="0"/>
-                      <a:ext cx="6905625" cy="7070725"/>
+                      <a:ext cx="5486400" cy="2519680"/>
                     </a:xfrm>
                     <a:prstGeom prst="rect">
                       <a:avLst/>
@@ -2059,121 +1934,57 @@
                 </pic:pic>
               </a:graphicData>
             </a:graphic>
-            <wp14:sizeRelH relativeFrom="margin">
-              <wp14:pctWidth>0</wp14:pctWidth>
-            </wp14:sizeRelH>
-            <wp14:sizeRelV relativeFrom="margin">
-              <wp14:pctHeight>0</wp14:pctHeight>
-            </wp14:sizeRelV>
-          </wp:anchor>
+          </wp:inline>
         </w:drawing>
       </w:r>
-      <w:r>
-        <w:rPr>
-          <w:b/>
-          <w:bCs/>
-          <w:sz w:val="32"/>
-          <w:szCs w:val="32"/>
-        </w:rPr>
-        <w:t>S</w:t>
-      </w:r>
-      <w:r>
-        <w:rPr>
-          <w:b/>
-          <w:bCs/>
-          <w:sz w:val="28"/>
-          <w:szCs w:val="28"/>
-        </w:rPr>
-        <w:t xml:space="preserve">equence Diagram for “Devils Grip” </w:t>
-      </w:r>
-    </w:p>
-    <w:p>
-      <w:pPr>
-        <w:pStyle w:val="ListParagraph"/>
-        <w:ind w:left="1080"/>
-      </w:pPr>
-    </w:p>
-    <w:p>
-      <w:pPr>
-        <w:pStyle w:val="ListParagraph"/>
-        <w:ind w:left="1080"/>
-      </w:pPr>
-    </w:p>
-    <w:p>
-      <w:pPr>
-        <w:pStyle w:val="ListParagraph"/>
-        <w:ind w:left="1080"/>
-      </w:pPr>
-    </w:p>
-    <w:p>
-      <w:pPr>
-        <w:tabs>
-          <w:tab w:val="left" w:pos="720"/>
-        </w:tabs>
-      </w:pPr>
-    </w:p>
-    <w:p>
-      <w:pPr>
-        <w:tabs>
-          <w:tab w:val="left" w:pos="720"/>
-        </w:tabs>
-      </w:pPr>
-    </w:p>
-    <w:p>
-      <w:pPr>
-        <w:tabs>
-          <w:tab w:val="left" w:pos="720"/>
-        </w:tabs>
-        <w:jc w:val="center"/>
-        <w:rPr>
-          <w:b/>
-          <w:bCs/>
-          <w:sz w:val="28"/>
-          <w:szCs w:val="28"/>
-        </w:rPr>
-      </w:pPr>
-      <w:r>
-        <w:rPr>
-          <w:b/>
-          <w:bCs/>
-          <w:sz w:val="28"/>
-          <w:szCs w:val="28"/>
+    </w:p>
+    <w:p>
+      <w:pPr>
+        <w:pStyle w:val="ListParagraph"/>
+        <w:spacing w:after="160" w:line="480" w:lineRule="auto"/>
+        <w:ind w:left="0"/>
+      </w:pPr>
+      <w:r>
+        <w:rPr>
+          <w:b/>
+          <w:bCs/>
+        </w:rPr>
+        <w:tab/>
+      </w:r>
+      <w:r>
+        <w:t>Upon loading into the application, this is what the home screen will look like. Each of these buttons will be selectable and will lead to follow-up screens.</w:t>
+      </w:r>
+    </w:p>
+    <w:p>
+      <w:pPr>
+        <w:pStyle w:val="ListParagraph"/>
+        <w:spacing w:after="160" w:line="480" w:lineRule="auto"/>
+        <w:ind w:left="0"/>
+      </w:pPr>
+    </w:p>
+    <w:p>
+      <w:pPr>
+        <w:pStyle w:val="ListParagraph"/>
+        <w:spacing w:after="160" w:line="480" w:lineRule="auto"/>
+        <w:ind w:left="0"/>
+      </w:pPr>
+    </w:p>
+    <w:p>
+      <w:pPr>
+        <w:pStyle w:val="ListParagraph"/>
+        <w:spacing w:after="160" w:line="480" w:lineRule="auto"/>
+        <w:ind w:left="0"/>
+      </w:pPr>
+      <w:r>
+        <w:rPr>
+          <w:noProof/>
         </w:rPr>
         <w:lastRenderedPageBreak/>
-        <w:t>UML</w:t>
-      </w:r>
-      <w:r>
-        <w:rPr>
-          <w:b/>
-          <w:bCs/>
-          <w:sz w:val="28"/>
-          <w:szCs w:val="28"/>
-        </w:rPr>
-        <w:t xml:space="preserve"> For Devils Grip</w:t>
-      </w:r>
-    </w:p>
-    <w:p>
-      <w:pPr>
-        <w:tabs>
-          <w:tab w:val="left" w:pos="720"/>
-        </w:tabs>
-        <w:jc w:val="center"/>
-        <w:rPr>
-          <w:b/>
-          <w:bCs/>
-          <w:sz w:val="28"/>
-          <w:szCs w:val="28"/>
-        </w:rPr>
-      </w:pPr>
-      <w:r>
-        <w:rPr>
-          <w:noProof/>
-        </w:rPr>
         <w:drawing>
-          <wp:inline distT="0" distB="0" distL="0" distR="0" wp14:anchorId="3F448E4D" wp14:editId="566B7B20">
-            <wp:extent cx="5486400" cy="5088890"/>
-            <wp:effectExtent l="0" t="0" r="0" b="0"/>
-            <wp:docPr id="3" name="Picture 3"/>
+          <wp:inline distT="0" distB="0" distL="0" distR="0" wp14:anchorId="0965E4A2" wp14:editId="553CE85C">
+            <wp:extent cx="5486400" cy="2525395"/>
+            <wp:effectExtent l="0" t="0" r="0" b="8255"/>
+            <wp:docPr id="8" name="Picture 8"/>
             <wp:cNvGraphicFramePr>
               <a:graphicFrameLocks xmlns:a="http://schemas.openxmlformats.org/drawingml/2006/main" noChangeAspect="1"/>
             </wp:cNvGraphicFramePr>
@@ -2193,7 +2004,7 @@
                   <pic:spPr>
                     <a:xfrm>
                       <a:off x="0" y="0"/>
-                      <a:ext cx="5486400" cy="5088890"/>
+                      <a:ext cx="5486400" cy="2525395"/>
                     </a:xfrm>
                     <a:prstGeom prst="rect">
                       <a:avLst/>
@@ -2208,194 +2019,37 @@
     </w:p>
     <w:p>
       <w:pPr>
-        <w:tabs>
-          <w:tab w:val="left" w:pos="720"/>
-        </w:tabs>
-        <w:jc w:val="center"/>
-        <w:rPr>
-          <w:b/>
-          <w:bCs/>
-          <w:sz w:val="28"/>
-          <w:szCs w:val="28"/>
-        </w:rPr>
-      </w:pPr>
-    </w:p>
-    <w:p>
-      <w:pPr>
-        <w:tabs>
-          <w:tab w:val="left" w:pos="720"/>
-        </w:tabs>
-        <w:spacing w:line="480" w:lineRule="auto"/>
-        <w:rPr>
-          <w:b/>
-          <w:bCs/>
-          <w:sz w:val="28"/>
-          <w:szCs w:val="28"/>
-        </w:rPr>
-      </w:pPr>
-      <w:r>
-        <w:rPr>
-          <w:b/>
-          <w:bCs/>
-          <w:sz w:val="28"/>
-          <w:szCs w:val="28"/>
-        </w:rPr>
-        <w:t>Description</w:t>
-      </w:r>
-    </w:p>
-    <w:p>
-      <w:pPr>
-        <w:tabs>
-          <w:tab w:val="left" w:pos="720"/>
-        </w:tabs>
-        <w:spacing w:line="480" w:lineRule="auto"/>
-      </w:pPr>
-      <w:r>
-        <w:rPr>
-          <w:b/>
-          <w:bCs/>
-          <w:sz w:val="28"/>
-          <w:szCs w:val="28"/>
-        </w:rPr>
-        <w:tab/>
-      </w:r>
-      <w:r>
-        <w:t>This UML is specifically for the in-game aspect of my IOS application. What we have here is the Game class will be the driver code for the rest of the classes. It will hold the functions of starting and stopping the in-game timer, the counter that will decrease based on percent completed as well as a function to add your score to the leaderboard database. One thing to note here is that any score can be added to the leaderboard, however when a user goes to view the leaderboard they will only be able to see the top 10 scores, ranked first by score and then if the score is equal second by time to complete.</w:t>
-      </w:r>
-    </w:p>
-    <w:p>
-      <w:pPr>
-        <w:tabs>
-          <w:tab w:val="left" w:pos="720"/>
-        </w:tabs>
-        <w:spacing w:line="480" w:lineRule="auto"/>
-      </w:pPr>
-      <w:r>
-        <w:lastRenderedPageBreak/>
-        <w:tab/>
-        <w:t xml:space="preserve">Following the Game </w:t>
-      </w:r>
-      <w:r>
-        <w:t>class,</w:t>
-      </w:r>
-      <w:r>
-        <w:t xml:space="preserve"> we have the second most important class which is the Pile class. This class contains all the functions necessary to </w:t>
-      </w:r>
-      <w:r>
-        <w:t>control each pile seen on the screen to include the deck pile itself. There are many functions here but to note is that a user can add/remove one or more cards from a given pile as well as flip over cards in each pile as necessary or allowed. There are also checks in place to ensure a user cannot add invalid cards to any pile nor remove any card that is below another without first moving the card above it.</w:t>
-      </w:r>
-      <w:r>
-        <w:t xml:space="preserve"> There are also a few Boolean function calls to ensure that only same suit cards are added to specific piles as the game rules specify.</w:t>
-      </w:r>
-    </w:p>
-    <w:p>
-      <w:pPr>
-        <w:tabs>
-          <w:tab w:val="left" w:pos="720"/>
-        </w:tabs>
-        <w:spacing w:line="480" w:lineRule="auto"/>
-      </w:pPr>
-      <w:r>
-        <w:tab/>
-        <w:t>Following this we have our Card and Deck classes. The deck class is rather straight forward and has minimal functions just to create the deck itself, shuffle(randomize based on difficulty specified by the Game class), and deal the cards to each pile. As for the card class, this class contains all the core variables and functions necessary to detail a card. Each instance of a card is given a value whether it is face up or face down, this value with remain the same throughout the duration of play and there will only be one instance of each suit with 4 instances of any number. The numbers will range from 1(ace) through 13(King). Each suit will have both a number associated with it as well as a string of the suit name that will also be assigned to each card.</w:t>
-      </w:r>
-    </w:p>
-    <w:p>
-      <w:pPr>
-        <w:tabs>
-          <w:tab w:val="left" w:pos="720"/>
-        </w:tabs>
-        <w:spacing w:line="480" w:lineRule="auto"/>
-      </w:pPr>
-    </w:p>
-    <w:p>
-      <w:pPr>
-        <w:tabs>
-          <w:tab w:val="left" w:pos="720"/>
-        </w:tabs>
-        <w:spacing w:line="480" w:lineRule="auto"/>
-      </w:pPr>
-    </w:p>
-    <w:p>
-      <w:pPr>
-        <w:tabs>
-          <w:tab w:val="left" w:pos="720"/>
-        </w:tabs>
-        <w:spacing w:line="480" w:lineRule="auto"/>
-      </w:pPr>
-    </w:p>
-    <w:p>
-      <w:pPr>
-        <w:tabs>
-          <w:tab w:val="left" w:pos="720"/>
-        </w:tabs>
-        <w:spacing w:line="480" w:lineRule="auto"/>
-      </w:pPr>
-    </w:p>
-    <w:p>
-      <w:pPr>
-        <w:tabs>
-          <w:tab w:val="left" w:pos="720"/>
-        </w:tabs>
-        <w:spacing w:line="480" w:lineRule="auto"/>
-      </w:pPr>
-    </w:p>
-    <w:p>
-      <w:pPr>
-        <w:tabs>
-          <w:tab w:val="left" w:pos="720"/>
-        </w:tabs>
-        <w:spacing w:line="480" w:lineRule="auto"/>
-      </w:pPr>
-    </w:p>
-    <w:p>
-      <w:pPr>
-        <w:tabs>
-          <w:tab w:val="left" w:pos="720"/>
-        </w:tabs>
-        <w:spacing w:line="480" w:lineRule="auto"/>
-        <w:jc w:val="center"/>
-        <w:rPr>
-          <w:b/>
-          <w:bCs/>
-          <w:sz w:val="28"/>
-          <w:szCs w:val="28"/>
-        </w:rPr>
-      </w:pPr>
-      <w:r>
-        <w:rPr>
-          <w:b/>
-          <w:bCs/>
-          <w:sz w:val="28"/>
-          <w:szCs w:val="28"/>
-        </w:rPr>
-        <w:lastRenderedPageBreak/>
-        <w:t>Swift UI Model</w:t>
-      </w:r>
-    </w:p>
-    <w:p>
-      <w:pPr>
-        <w:tabs>
-          <w:tab w:val="left" w:pos="720"/>
-        </w:tabs>
-        <w:spacing w:line="480" w:lineRule="auto"/>
-        <w:jc w:val="center"/>
-        <w:rPr>
-          <w:b/>
-          <w:bCs/>
-          <w:sz w:val="28"/>
-          <w:szCs w:val="28"/>
-        </w:rPr>
+        <w:pStyle w:val="ListParagraph"/>
+        <w:spacing w:after="160" w:line="480" w:lineRule="auto"/>
+        <w:ind w:left="0"/>
+      </w:pPr>
+      <w:r>
+        <w:tab/>
+        <w:t>This is the leaderboard screen that will house the TOP 10 scores, ranked by score first (the lower the better), followed by time (again, lower is better).</w:t>
+      </w:r>
+    </w:p>
+    <w:p>
+      <w:pPr>
+        <w:pStyle w:val="ListParagraph"/>
+        <w:spacing w:after="160" w:line="480" w:lineRule="auto"/>
+        <w:ind w:left="0"/>
+      </w:pPr>
+    </w:p>
+    <w:p>
+      <w:pPr>
+        <w:pStyle w:val="ListParagraph"/>
+        <w:spacing w:after="160" w:line="480" w:lineRule="auto"/>
+        <w:ind w:left="0"/>
       </w:pPr>
       <w:r>
         <w:rPr>
           <w:noProof/>
         </w:rPr>
         <w:drawing>
-          <wp:inline distT="0" distB="0" distL="0" distR="0" wp14:anchorId="59BD658F" wp14:editId="591B979E">
-            <wp:extent cx="5486400" cy="3414395"/>
-            <wp:effectExtent l="0" t="0" r="0" b="0"/>
-            <wp:docPr id="4" name="Picture 4"/>
+          <wp:inline distT="0" distB="0" distL="0" distR="0" wp14:anchorId="13E77D11" wp14:editId="207B87F9">
+            <wp:extent cx="5486400" cy="2532380"/>
+            <wp:effectExtent l="0" t="0" r="0" b="1270"/>
+            <wp:docPr id="9" name="Picture 9"/>
             <wp:cNvGraphicFramePr>
               <a:graphicFrameLocks xmlns:a="http://schemas.openxmlformats.org/drawingml/2006/main" noChangeAspect="1"/>
             </wp:cNvGraphicFramePr>
@@ -2415,7 +2069,7 @@
                   <pic:spPr>
                     <a:xfrm>
                       <a:off x="0" y="0"/>
-                      <a:ext cx="5486400" cy="3414395"/>
+                      <a:ext cx="5486400" cy="2532380"/>
                     </a:xfrm>
                     <a:prstGeom prst="rect">
                       <a:avLst/>
@@ -2430,266 +2084,41 @@
     </w:p>
     <w:p>
       <w:pPr>
-        <w:tabs>
-          <w:tab w:val="left" w:pos="720"/>
-        </w:tabs>
-        <w:spacing w:line="480" w:lineRule="auto"/>
-        <w:rPr>
-          <w:b/>
-          <w:bCs/>
-          <w:sz w:val="28"/>
-          <w:szCs w:val="28"/>
-        </w:rPr>
-      </w:pPr>
-      <w:r>
-        <w:rPr>
-          <w:b/>
-          <w:bCs/>
-          <w:sz w:val="28"/>
-          <w:szCs w:val="28"/>
-        </w:rPr>
-        <w:t>Description</w:t>
-      </w:r>
-    </w:p>
-    <w:p>
-      <w:pPr>
-        <w:tabs>
-          <w:tab w:val="left" w:pos="720"/>
-        </w:tabs>
-        <w:spacing w:line="480" w:lineRule="auto"/>
-      </w:pPr>
-      <w:r>
-        <w:rPr>
-          <w:b/>
-          <w:bCs/>
-          <w:sz w:val="28"/>
-          <w:szCs w:val="28"/>
-        </w:rPr>
-        <w:tab/>
-      </w:r>
-      <w:r>
-        <w:t xml:space="preserve">With this IOS app, based on my research even though it is being developed on Unity it will still need to be imported to </w:t>
-      </w:r>
-      <w:proofErr w:type="spellStart"/>
-      <w:r>
-        <w:t>xcode</w:t>
-      </w:r>
-      <w:proofErr w:type="spellEnd"/>
-      <w:r>
-        <w:t xml:space="preserve"> and modified slightly via swift to enable the UI for IOS users. I am not entirely sure yet exactly what </w:t>
-      </w:r>
-      <w:r>
-        <w:t xml:space="preserve">code will be necessary for each view, but above is the current state of how I believe the views will flow. From the HomeView as with the sequence diagram, we will have the option of changing to three different </w:t>
-      </w:r>
-      <w:proofErr w:type="gramStart"/>
-      <w:r>
-        <w:t>views;</w:t>
-      </w:r>
-      <w:proofErr w:type="gramEnd"/>
-      <w:r>
-        <w:t xml:space="preserve"> the playView, the LeaderboardView, and the OptionsView.</w:t>
-      </w:r>
-    </w:p>
-    <w:p>
-      <w:pPr>
-        <w:tabs>
-          <w:tab w:val="left" w:pos="720"/>
-        </w:tabs>
-        <w:spacing w:line="480" w:lineRule="auto"/>
-      </w:pPr>
-      <w:r>
-        <w:tab/>
-        <w:t>The playView will transition immediately to a difficulty selection view which will contain an option for 3 different difficulties, respectively. From here the view will then change to the gameClassModel which will be the view for the remainder of the time you are in game and will return to the homeView upon completion/exit from the gameView.</w:t>
-      </w:r>
-    </w:p>
-    <w:p>
-      <w:pPr>
-        <w:tabs>
-          <w:tab w:val="left" w:pos="720"/>
-        </w:tabs>
-        <w:spacing w:line="480" w:lineRule="auto"/>
-      </w:pPr>
-      <w:r>
+        <w:pStyle w:val="ListParagraph"/>
+        <w:spacing w:after="160" w:line="480" w:lineRule="auto"/>
+        <w:ind w:left="0"/>
+      </w:pPr>
+      <w:r>
+        <w:tab/>
+        <w:t xml:space="preserve">Once you select “play” from </w:t>
+      </w:r>
+      <w:r>
+        <w:t>the home menu, this is the follow-up screen. From here you will select your difficulty and this will trigger a switch statement within the code depending on which you select that will randomize the cards (based on your selection).</w:t>
+      </w:r>
+    </w:p>
+    <w:p>
+      <w:pPr>
+        <w:pStyle w:val="ListParagraph"/>
+        <w:spacing w:after="160" w:line="480" w:lineRule="auto"/>
+        <w:ind w:left="0"/>
+      </w:pPr>
+    </w:p>
+    <w:p>
+      <w:pPr>
+        <w:pStyle w:val="ListParagraph"/>
+        <w:spacing w:after="160" w:line="480" w:lineRule="auto"/>
+        <w:ind w:left="0"/>
+      </w:pPr>
+      <w:r>
+        <w:rPr>
+          <w:noProof/>
+        </w:rPr>
         <w:lastRenderedPageBreak/>
-        <w:tab/>
-        <w:t xml:space="preserve">The LeaderboardView will take you to a view of the leaderboard database, which will display in a standard list format with the </w:t>
-      </w:r>
-      <w:proofErr w:type="spellStart"/>
-      <w:r>
-        <w:t>playerName</w:t>
-      </w:r>
-      <w:proofErr w:type="spellEnd"/>
-      <w:r>
-        <w:t xml:space="preserve"> entry on the far left followed by their overall score, the time it took to complete the game, and lastly the date in which the score was entered. To note here, only the top 10 entries overall will be shown.</w:t>
-      </w:r>
-    </w:p>
-    <w:p>
-      <w:pPr>
-        <w:tabs>
-          <w:tab w:val="left" w:pos="720"/>
-        </w:tabs>
-        <w:spacing w:line="480" w:lineRule="auto"/>
-      </w:pPr>
-      <w:r>
-        <w:tab/>
-        <w:t>The final view that can be accessed from the HomeView is the OptionsView. The OptionsView will open up to show two options on the current view both in regards to images. The first image selection option will be which background the user wants their cards to be (number of options to be determined). The second image selection option will be the in-game background (also number of options to be determined).</w:t>
-      </w:r>
-      <w:r>
-        <w:t xml:space="preserve"> These image selections will be manipulated from the Unity script portion of my application.</w:t>
-      </w:r>
-    </w:p>
-    <w:p>
-      <w:pPr>
-        <w:tabs>
-          <w:tab w:val="left" w:pos="720"/>
-        </w:tabs>
-        <w:spacing w:line="480" w:lineRule="auto"/>
-      </w:pPr>
-    </w:p>
-    <w:p>
-      <w:pPr>
-        <w:tabs>
-          <w:tab w:val="left" w:pos="720"/>
-        </w:tabs>
-        <w:spacing w:line="480" w:lineRule="auto"/>
-      </w:pPr>
-    </w:p>
-    <w:p>
-      <w:pPr>
-        <w:tabs>
-          <w:tab w:val="left" w:pos="720"/>
-        </w:tabs>
-        <w:spacing w:line="480" w:lineRule="auto"/>
-      </w:pPr>
-    </w:p>
-    <w:p>
-      <w:pPr>
-        <w:tabs>
-          <w:tab w:val="left" w:pos="720"/>
-        </w:tabs>
-        <w:spacing w:line="480" w:lineRule="auto"/>
-      </w:pPr>
-    </w:p>
-    <w:p>
-      <w:pPr>
-        <w:tabs>
-          <w:tab w:val="left" w:pos="720"/>
-        </w:tabs>
-        <w:spacing w:line="480" w:lineRule="auto"/>
-      </w:pPr>
-    </w:p>
-    <w:p>
-      <w:pPr>
-        <w:tabs>
-          <w:tab w:val="left" w:pos="720"/>
-        </w:tabs>
-        <w:spacing w:line="480" w:lineRule="auto"/>
-      </w:pPr>
-    </w:p>
-    <w:p>
-      <w:pPr>
-        <w:tabs>
-          <w:tab w:val="left" w:pos="720"/>
-        </w:tabs>
-        <w:spacing w:line="480" w:lineRule="auto"/>
-      </w:pPr>
-    </w:p>
-    <w:p>
-      <w:pPr>
-        <w:tabs>
-          <w:tab w:val="left" w:pos="720"/>
-        </w:tabs>
-        <w:spacing w:line="480" w:lineRule="auto"/>
-      </w:pPr>
-    </w:p>
-    <w:p>
-      <w:pPr>
-        <w:tabs>
-          <w:tab w:val="left" w:pos="720"/>
-        </w:tabs>
-        <w:spacing w:line="480" w:lineRule="auto"/>
-      </w:pPr>
-    </w:p>
-    <w:p>
-      <w:pPr>
-        <w:tabs>
-          <w:tab w:val="left" w:pos="720"/>
-        </w:tabs>
-        <w:spacing w:line="480" w:lineRule="auto"/>
-      </w:pPr>
-    </w:p>
-    <w:p>
-      <w:pPr>
-        <w:tabs>
-          <w:tab w:val="left" w:pos="720"/>
-        </w:tabs>
-        <w:spacing w:line="480" w:lineRule="auto"/>
-      </w:pPr>
-    </w:p>
-    <w:p>
-      <w:pPr>
-        <w:tabs>
-          <w:tab w:val="left" w:pos="720"/>
-        </w:tabs>
-        <w:spacing w:line="480" w:lineRule="auto"/>
-      </w:pPr>
-    </w:p>
-    <w:p>
-      <w:pPr>
-        <w:tabs>
-          <w:tab w:val="left" w:pos="720"/>
-        </w:tabs>
-        <w:spacing w:line="480" w:lineRule="auto"/>
-      </w:pPr>
-    </w:p>
-    <w:p>
-      <w:pPr>
-        <w:tabs>
-          <w:tab w:val="left" w:pos="720"/>
-        </w:tabs>
-        <w:spacing w:line="480" w:lineRule="auto"/>
-        <w:jc w:val="center"/>
-        <w:rPr>
-          <w:b/>
-          <w:bCs/>
-          <w:sz w:val="32"/>
-          <w:szCs w:val="32"/>
-        </w:rPr>
-      </w:pPr>
-      <w:r>
-        <w:rPr>
-          <w:b/>
-          <w:bCs/>
-          <w:sz w:val="32"/>
-          <w:szCs w:val="32"/>
-        </w:rPr>
-        <w:lastRenderedPageBreak/>
-        <w:t>Core Data SQL</w:t>
-      </w:r>
-    </w:p>
-    <w:p>
-      <w:pPr>
-        <w:tabs>
-          <w:tab w:val="left" w:pos="720"/>
-        </w:tabs>
-        <w:spacing w:line="480" w:lineRule="auto"/>
-        <w:jc w:val="center"/>
-        <w:rPr>
-          <w:b/>
-          <w:bCs/>
-          <w:sz w:val="32"/>
-          <w:szCs w:val="32"/>
-        </w:rPr>
-      </w:pPr>
-      <w:r>
-        <w:rPr>
-          <w:noProof/>
-        </w:rPr>
         <w:drawing>
-          <wp:inline distT="0" distB="0" distL="0" distR="0" wp14:anchorId="75CEB92E" wp14:editId="16A31B91">
-            <wp:extent cx="1657350" cy="1333500"/>
-            <wp:effectExtent l="0" t="0" r="0" b="0"/>
-            <wp:docPr id="5" name="Picture 5"/>
+          <wp:inline distT="0" distB="0" distL="0" distR="0" wp14:anchorId="54FCAFAD" wp14:editId="522AE260">
+            <wp:extent cx="5486400" cy="2528570"/>
+            <wp:effectExtent l="0" t="0" r="0" b="5080"/>
+            <wp:docPr id="13" name="Picture 13"/>
             <wp:cNvGraphicFramePr>
               <a:graphicFrameLocks xmlns:a="http://schemas.openxmlformats.org/drawingml/2006/main" noChangeAspect="1"/>
             </wp:cNvGraphicFramePr>
@@ -2709,6 +2138,1024 @@
                   <pic:spPr>
                     <a:xfrm>
                       <a:off x="0" y="0"/>
+                      <a:ext cx="5486400" cy="2528570"/>
+                    </a:xfrm>
+                    <a:prstGeom prst="rect">
+                      <a:avLst/>
+                    </a:prstGeom>
+                  </pic:spPr>
+                </pic:pic>
+              </a:graphicData>
+            </a:graphic>
+          </wp:inline>
+        </w:drawing>
+      </w:r>
+    </w:p>
+    <w:p>
+      <w:pPr>
+        <w:pStyle w:val="ListParagraph"/>
+        <w:spacing w:after="160" w:line="480" w:lineRule="auto"/>
+        <w:ind w:left="0"/>
+      </w:pPr>
+      <w:r>
+        <w:tab/>
+        <w:t>This is a prototype of the card layout at the beginning of the game. Here players will be able to move cards as allowed by the game, and move through the deck at the bottom until no move are left or the board has reached its final stage.</w:t>
+      </w:r>
+    </w:p>
+    <w:p>
+      <w:pPr>
+        <w:pStyle w:val="ListParagraph"/>
+        <w:spacing w:after="160" w:line="480" w:lineRule="auto"/>
+        <w:ind w:left="0"/>
+      </w:pPr>
+      <w:r>
+        <w:rPr>
+          <w:noProof/>
+        </w:rPr>
+        <w:drawing>
+          <wp:inline distT="0" distB="0" distL="0" distR="0" wp14:anchorId="2D8C9E99" wp14:editId="4903A9E6">
+            <wp:extent cx="5486400" cy="2505075"/>
+            <wp:effectExtent l="0" t="0" r="0" b="9525"/>
+            <wp:docPr id="11" name="Picture 11"/>
+            <wp:cNvGraphicFramePr>
+              <a:graphicFrameLocks xmlns:a="http://schemas.openxmlformats.org/drawingml/2006/main" noChangeAspect="1"/>
+            </wp:cNvGraphicFramePr>
+            <a:graphic xmlns:a="http://schemas.openxmlformats.org/drawingml/2006/main">
+              <a:graphicData uri="http://schemas.openxmlformats.org/drawingml/2006/picture">
+                <pic:pic xmlns:pic="http://schemas.openxmlformats.org/drawingml/2006/picture">
+                  <pic:nvPicPr>
+                    <pic:cNvPr id="1" name=""/>
+                    <pic:cNvPicPr/>
+                  </pic:nvPicPr>
+                  <pic:blipFill>
+                    <a:blip r:embed="rId11"/>
+                    <a:stretch>
+                      <a:fillRect/>
+                    </a:stretch>
+                  </pic:blipFill>
+                  <pic:spPr>
+                    <a:xfrm>
+                      <a:off x="0" y="0"/>
+                      <a:ext cx="5486400" cy="2505075"/>
+                    </a:xfrm>
+                    <a:prstGeom prst="rect">
+                      <a:avLst/>
+                    </a:prstGeom>
+                  </pic:spPr>
+                </pic:pic>
+              </a:graphicData>
+            </a:graphic>
+          </wp:inline>
+        </w:drawing>
+      </w:r>
+    </w:p>
+    <w:p>
+      <w:pPr>
+        <w:pStyle w:val="ListParagraph"/>
+        <w:spacing w:after="160" w:line="480" w:lineRule="auto"/>
+        <w:ind w:left="0"/>
+      </w:pPr>
+      <w:r>
+        <w:tab/>
+        <w:t xml:space="preserve">This will be the completion screen if you DO NOT have a score high enough to add to the leaderboard. </w:t>
+      </w:r>
+    </w:p>
+    <w:p>
+      <w:pPr>
+        <w:pStyle w:val="ListParagraph"/>
+        <w:spacing w:after="160" w:line="480" w:lineRule="auto"/>
+        <w:ind w:left="0"/>
+      </w:pPr>
+      <w:r>
+        <w:rPr>
+          <w:noProof/>
+        </w:rPr>
+        <w:lastRenderedPageBreak/>
+        <w:drawing>
+          <wp:inline distT="0" distB="0" distL="0" distR="0" wp14:anchorId="5EEF623D" wp14:editId="37DB1B91">
+            <wp:extent cx="5486400" cy="2526665"/>
+            <wp:effectExtent l="0" t="0" r="0" b="6985"/>
+            <wp:docPr id="12" name="Picture 12"/>
+            <wp:cNvGraphicFramePr>
+              <a:graphicFrameLocks xmlns:a="http://schemas.openxmlformats.org/drawingml/2006/main" noChangeAspect="1"/>
+            </wp:cNvGraphicFramePr>
+            <a:graphic xmlns:a="http://schemas.openxmlformats.org/drawingml/2006/main">
+              <a:graphicData uri="http://schemas.openxmlformats.org/drawingml/2006/picture">
+                <pic:pic xmlns:pic="http://schemas.openxmlformats.org/drawingml/2006/picture">
+                  <pic:nvPicPr>
+                    <pic:cNvPr id="1" name=""/>
+                    <pic:cNvPicPr/>
+                  </pic:nvPicPr>
+                  <pic:blipFill>
+                    <a:blip r:embed="rId12"/>
+                    <a:stretch>
+                      <a:fillRect/>
+                    </a:stretch>
+                  </pic:blipFill>
+                  <pic:spPr>
+                    <a:xfrm>
+                      <a:off x="0" y="0"/>
+                      <a:ext cx="5486400" cy="2526665"/>
+                    </a:xfrm>
+                    <a:prstGeom prst="rect">
+                      <a:avLst/>
+                    </a:prstGeom>
+                  </pic:spPr>
+                </pic:pic>
+              </a:graphicData>
+            </a:graphic>
+          </wp:inline>
+        </w:drawing>
+      </w:r>
+    </w:p>
+    <w:p>
+      <w:pPr>
+        <w:pStyle w:val="ListParagraph"/>
+        <w:spacing w:after="160" w:line="480" w:lineRule="auto"/>
+        <w:ind w:left="0"/>
+      </w:pPr>
+      <w:r>
+        <w:tab/>
+        <w:t>This is the completion screen if you DO have a score high enough to add your name to the leaderboard.</w:t>
+      </w:r>
+    </w:p>
+    <w:p>
+      <w:pPr>
+        <w:pStyle w:val="ListParagraph"/>
+        <w:spacing w:after="160" w:line="480" w:lineRule="auto"/>
+        <w:ind w:left="0"/>
+      </w:pPr>
+    </w:p>
+    <w:p>
+      <w:pPr>
+        <w:pStyle w:val="ListParagraph"/>
+        <w:spacing w:after="160" w:line="480" w:lineRule="auto"/>
+        <w:ind w:left="0"/>
+      </w:pPr>
+    </w:p>
+    <w:p>
+      <w:pPr>
+        <w:pStyle w:val="ListParagraph"/>
+        <w:spacing w:after="160" w:line="480" w:lineRule="auto"/>
+        <w:ind w:left="0"/>
+      </w:pPr>
+    </w:p>
+    <w:p>
+      <w:pPr>
+        <w:pStyle w:val="ListParagraph"/>
+        <w:spacing w:after="160" w:line="480" w:lineRule="auto"/>
+        <w:ind w:left="0"/>
+      </w:pPr>
+    </w:p>
+    <w:p>
+      <w:pPr>
+        <w:pStyle w:val="ListParagraph"/>
+        <w:spacing w:after="160" w:line="480" w:lineRule="auto"/>
+        <w:ind w:left="0"/>
+      </w:pPr>
+    </w:p>
+    <w:p>
+      <w:pPr>
+        <w:pStyle w:val="ListParagraph"/>
+        <w:ind w:left="1080"/>
+      </w:pPr>
+    </w:p>
+    <w:p>
+      <w:pPr>
+        <w:pStyle w:val="ListParagraph"/>
+        <w:ind w:left="1080"/>
+      </w:pPr>
+    </w:p>
+    <w:p>
+      <w:pPr>
+        <w:pStyle w:val="ListParagraph"/>
+        <w:ind w:left="1080"/>
+      </w:pPr>
+    </w:p>
+    <w:p>
+      <w:pPr>
+        <w:pStyle w:val="ListParagraph"/>
+        <w:ind w:left="1080"/>
+      </w:pPr>
+    </w:p>
+    <w:p>
+      <w:pPr>
+        <w:pStyle w:val="ListParagraph"/>
+        <w:ind w:left="1080"/>
+      </w:pPr>
+    </w:p>
+    <w:p>
+      <w:pPr>
+        <w:pStyle w:val="ListParagraph"/>
+        <w:ind w:left="1080"/>
+      </w:pPr>
+    </w:p>
+    <w:p/>
+    <w:p>
+      <w:pPr>
+        <w:pStyle w:val="ListParagraph"/>
+        <w:ind w:left="1080"/>
+      </w:pPr>
+    </w:p>
+    <w:p>
+      <w:pPr>
+        <w:pStyle w:val="ListParagraph"/>
+        <w:ind w:left="1080"/>
+      </w:pPr>
+    </w:p>
+    <w:p>
+      <w:pPr>
+        <w:pStyle w:val="ListParagraph"/>
+        <w:ind w:left="1080"/>
+      </w:pPr>
+    </w:p>
+    <w:p>
+      <w:pPr>
+        <w:pStyle w:val="ListParagraph"/>
+        <w:ind w:left="1080"/>
+      </w:pPr>
+    </w:p>
+    <w:p>
+      <w:pPr>
+        <w:pStyle w:val="ListParagraph"/>
+        <w:ind w:left="1080"/>
+      </w:pPr>
+    </w:p>
+    <w:p>
+      <w:pPr>
+        <w:pStyle w:val="ListParagraph"/>
+        <w:ind w:left="1080"/>
+      </w:pPr>
+    </w:p>
+    <w:p>
+      <w:pPr>
+        <w:pStyle w:val="ListParagraph"/>
+        <w:ind w:left="1080"/>
+      </w:pPr>
+    </w:p>
+    <w:p>
+      <w:pPr>
+        <w:pStyle w:val="ListParagraph"/>
+        <w:ind w:left="1080"/>
+      </w:pPr>
+    </w:p>
+    <w:p>
+      <w:pPr>
+        <w:pStyle w:val="ListParagraph"/>
+        <w:ind w:left="1080"/>
+      </w:pPr>
+    </w:p>
+    <w:p>
+      <w:pPr>
+        <w:pStyle w:val="ListParagraph"/>
+        <w:ind w:left="1080"/>
+      </w:pPr>
+    </w:p>
+    <w:p>
+      <w:pPr>
+        <w:pStyle w:val="ListParagraph"/>
+        <w:spacing w:after="160" w:line="259" w:lineRule="auto"/>
+        <w:ind w:left="0"/>
+        <w:jc w:val="center"/>
+        <w:rPr>
+          <w:b/>
+          <w:bCs/>
+          <w:sz w:val="28"/>
+          <w:szCs w:val="28"/>
+        </w:rPr>
+      </w:pPr>
+      <w:r>
+        <w:rPr>
+          <w:b/>
+          <w:bCs/>
+          <w:sz w:val="32"/>
+          <w:szCs w:val="32"/>
+        </w:rPr>
+        <w:lastRenderedPageBreak/>
+        <w:t>S</w:t>
+      </w:r>
+      <w:r>
+        <w:rPr>
+          <w:b/>
+          <w:bCs/>
+          <w:sz w:val="28"/>
+          <w:szCs w:val="28"/>
+        </w:rPr>
+        <w:t>equence Diagram for “Devils Grip”</w:t>
+      </w:r>
+    </w:p>
+    <w:p>
+      <w:pPr>
+        <w:pStyle w:val="ListParagraph"/>
+        <w:ind w:left="1080"/>
+      </w:pPr>
+      <w:r>
+        <w:rPr>
+          <w:noProof/>
+        </w:rPr>
+        <w:drawing>
+          <wp:anchor distT="0" distB="0" distL="114300" distR="114300" simplePos="0" relativeHeight="251658240" behindDoc="0" locked="0" layoutInCell="1" allowOverlap="1" wp14:anchorId="0745E937" wp14:editId="2934AD35">
+            <wp:simplePos x="0" y="0"/>
+            <wp:positionH relativeFrom="column">
+              <wp:posOffset>-880110</wp:posOffset>
+            </wp:positionH>
+            <wp:positionV relativeFrom="paragraph">
+              <wp:posOffset>224155</wp:posOffset>
+            </wp:positionV>
+            <wp:extent cx="7376303" cy="6924675"/>
+            <wp:effectExtent l="0" t="0" r="0" b="0"/>
+            <wp:wrapSquare wrapText="bothSides"/>
+            <wp:docPr id="1" name="Picture 1"/>
+            <wp:cNvGraphicFramePr>
+              <a:graphicFrameLocks xmlns:a="http://schemas.openxmlformats.org/drawingml/2006/main" noChangeAspect="1"/>
+            </wp:cNvGraphicFramePr>
+            <a:graphic xmlns:a="http://schemas.openxmlformats.org/drawingml/2006/main">
+              <a:graphicData uri="http://schemas.openxmlformats.org/drawingml/2006/picture">
+                <pic:pic xmlns:pic="http://schemas.openxmlformats.org/drawingml/2006/picture">
+                  <pic:nvPicPr>
+                    <pic:cNvPr id="1" name=""/>
+                    <pic:cNvPicPr/>
+                  </pic:nvPicPr>
+                  <pic:blipFill>
+                    <a:blip r:embed="rId13">
+                      <a:extLst>
+                        <a:ext uri="{28A0092B-C50C-407E-A947-70E740481C1C}">
+                          <a14:useLocalDpi xmlns:a14="http://schemas.microsoft.com/office/drawing/2010/main" val="0"/>
+                        </a:ext>
+                      </a:extLst>
+                    </a:blip>
+                    <a:stretch>
+                      <a:fillRect/>
+                    </a:stretch>
+                  </pic:blipFill>
+                  <pic:spPr>
+                    <a:xfrm>
+                      <a:off x="0" y="0"/>
+                      <a:ext cx="7376303" cy="6924675"/>
+                    </a:xfrm>
+                    <a:prstGeom prst="rect">
+                      <a:avLst/>
+                    </a:prstGeom>
+                  </pic:spPr>
+                </pic:pic>
+              </a:graphicData>
+            </a:graphic>
+          </wp:anchor>
+        </w:drawing>
+      </w:r>
+    </w:p>
+    <w:p>
+      <w:pPr>
+        <w:pStyle w:val="ListParagraph"/>
+        <w:ind w:left="1080"/>
+      </w:pPr>
+    </w:p>
+    <w:p>
+      <w:pPr>
+        <w:pStyle w:val="ListParagraph"/>
+        <w:ind w:left="1080"/>
+      </w:pPr>
+    </w:p>
+    <w:p>
+      <w:pPr>
+        <w:tabs>
+          <w:tab w:val="left" w:pos="720"/>
+        </w:tabs>
+      </w:pPr>
+    </w:p>
+    <w:p>
+      <w:pPr>
+        <w:tabs>
+          <w:tab w:val="left" w:pos="720"/>
+        </w:tabs>
+      </w:pPr>
+    </w:p>
+    <w:p>
+      <w:pPr>
+        <w:tabs>
+          <w:tab w:val="left" w:pos="720"/>
+        </w:tabs>
+        <w:jc w:val="center"/>
+        <w:rPr>
+          <w:b/>
+          <w:bCs/>
+          <w:sz w:val="28"/>
+          <w:szCs w:val="28"/>
+        </w:rPr>
+      </w:pPr>
+      <w:r>
+        <w:rPr>
+          <w:b/>
+          <w:bCs/>
+          <w:sz w:val="28"/>
+          <w:szCs w:val="28"/>
+        </w:rPr>
+        <w:lastRenderedPageBreak/>
+        <w:t>UML</w:t>
+      </w:r>
+      <w:r>
+        <w:rPr>
+          <w:b/>
+          <w:bCs/>
+          <w:sz w:val="28"/>
+          <w:szCs w:val="28"/>
+        </w:rPr>
+        <w:t xml:space="preserve"> For Devils Grip</w:t>
+      </w:r>
+    </w:p>
+    <w:p>
+      <w:pPr>
+        <w:tabs>
+          <w:tab w:val="left" w:pos="720"/>
+        </w:tabs>
+        <w:jc w:val="center"/>
+        <w:rPr>
+          <w:b/>
+          <w:bCs/>
+          <w:sz w:val="28"/>
+          <w:szCs w:val="28"/>
+        </w:rPr>
+      </w:pPr>
+      <w:r>
+        <w:rPr>
+          <w:noProof/>
+        </w:rPr>
+        <w:drawing>
+          <wp:inline distT="0" distB="0" distL="0" distR="0" wp14:anchorId="3F448E4D" wp14:editId="566B7B20">
+            <wp:extent cx="5486400" cy="5088890"/>
+            <wp:effectExtent l="0" t="0" r="0" b="0"/>
+            <wp:docPr id="3" name="Picture 3"/>
+            <wp:cNvGraphicFramePr>
+              <a:graphicFrameLocks xmlns:a="http://schemas.openxmlformats.org/drawingml/2006/main" noChangeAspect="1"/>
+            </wp:cNvGraphicFramePr>
+            <a:graphic xmlns:a="http://schemas.openxmlformats.org/drawingml/2006/main">
+              <a:graphicData uri="http://schemas.openxmlformats.org/drawingml/2006/picture">
+                <pic:pic xmlns:pic="http://schemas.openxmlformats.org/drawingml/2006/picture">
+                  <pic:nvPicPr>
+                    <pic:cNvPr id="1" name=""/>
+                    <pic:cNvPicPr/>
+                  </pic:nvPicPr>
+                  <pic:blipFill>
+                    <a:blip r:embed="rId14"/>
+                    <a:stretch>
+                      <a:fillRect/>
+                    </a:stretch>
+                  </pic:blipFill>
+                  <pic:spPr>
+                    <a:xfrm>
+                      <a:off x="0" y="0"/>
+                      <a:ext cx="5486400" cy="5088890"/>
+                    </a:xfrm>
+                    <a:prstGeom prst="rect">
+                      <a:avLst/>
+                    </a:prstGeom>
+                  </pic:spPr>
+                </pic:pic>
+              </a:graphicData>
+            </a:graphic>
+          </wp:inline>
+        </w:drawing>
+      </w:r>
+    </w:p>
+    <w:p>
+      <w:pPr>
+        <w:tabs>
+          <w:tab w:val="left" w:pos="720"/>
+        </w:tabs>
+        <w:jc w:val="center"/>
+        <w:rPr>
+          <w:b/>
+          <w:bCs/>
+          <w:sz w:val="28"/>
+          <w:szCs w:val="28"/>
+        </w:rPr>
+      </w:pPr>
+    </w:p>
+    <w:p>
+      <w:pPr>
+        <w:tabs>
+          <w:tab w:val="left" w:pos="720"/>
+        </w:tabs>
+        <w:spacing w:line="480" w:lineRule="auto"/>
+        <w:rPr>
+          <w:b/>
+          <w:bCs/>
+          <w:sz w:val="28"/>
+          <w:szCs w:val="28"/>
+        </w:rPr>
+      </w:pPr>
+      <w:r>
+        <w:rPr>
+          <w:b/>
+          <w:bCs/>
+          <w:sz w:val="28"/>
+          <w:szCs w:val="28"/>
+        </w:rPr>
+        <w:t>Description</w:t>
+      </w:r>
+    </w:p>
+    <w:p>
+      <w:pPr>
+        <w:tabs>
+          <w:tab w:val="left" w:pos="720"/>
+        </w:tabs>
+        <w:spacing w:line="480" w:lineRule="auto"/>
+      </w:pPr>
+      <w:r>
+        <w:rPr>
+          <w:b/>
+          <w:bCs/>
+          <w:sz w:val="28"/>
+          <w:szCs w:val="28"/>
+        </w:rPr>
+        <w:tab/>
+      </w:r>
+      <w:r>
+        <w:t>This UML is specifically for the in-game aspect of my IOS application. What we have here is the Game class will be the driver code for the rest of the classes. It will hold the functions of starting and stopping the in-game timer, the counter that will decrease based on percent completed as well as a function to add your score to the leaderboard database. One thing to note here is that any score can be added to the leaderboard, however when a user goes to view the leaderboard they will only be able to see the top 10 scores, ranked first by score and then if the score is equal second by time to complete.</w:t>
+      </w:r>
+    </w:p>
+    <w:p>
+      <w:pPr>
+        <w:tabs>
+          <w:tab w:val="left" w:pos="720"/>
+        </w:tabs>
+        <w:spacing w:line="480" w:lineRule="auto"/>
+      </w:pPr>
+      <w:r>
+        <w:lastRenderedPageBreak/>
+        <w:tab/>
+        <w:t xml:space="preserve">Following the Game </w:t>
+      </w:r>
+      <w:r>
+        <w:t>class,</w:t>
+      </w:r>
+      <w:r>
+        <w:t xml:space="preserve"> we have the second most important class which is the Pile class. This class contains all the functions necessary to </w:t>
+      </w:r>
+      <w:r>
+        <w:t>control each pile seen on the screen to include the deck pile itself. There are many functions here but to note is that a user can add/remove one or more cards from a given pile as well as flip over cards in each pile as necessary or allowed. There are also checks in place to ensure a user cannot add invalid cards to any pile nor remove any card that is below another without first moving the card above it.</w:t>
+      </w:r>
+      <w:r>
+        <w:t xml:space="preserve"> There are also a few Boolean function calls to ensure that only same suit cards are added to specific piles as the game rules specify.</w:t>
+      </w:r>
+    </w:p>
+    <w:p>
+      <w:pPr>
+        <w:tabs>
+          <w:tab w:val="left" w:pos="720"/>
+        </w:tabs>
+        <w:spacing w:line="480" w:lineRule="auto"/>
+      </w:pPr>
+      <w:r>
+        <w:tab/>
+        <w:t>Following this we have our Card and Deck classes. The deck class is rather straight forward and has minimal functions just to create the deck itself, shuffle(randomize based on difficulty specified by the Game class), and deal the cards to each pile. As for the card class, this class contains all the core variables and functions necessary to detail a card. Each instance of a card is given a value whether it is face up or face down, this value with remain the same throughout the duration of play and there will only be one instance of each suit with 4 instances of any number. The numbers will range from 1(ace) through 13(King). Each suit will have both a number associated with it as well as a string of the suit name that will also be assigned to each card.</w:t>
+      </w:r>
+    </w:p>
+    <w:p>
+      <w:pPr>
+        <w:tabs>
+          <w:tab w:val="left" w:pos="720"/>
+        </w:tabs>
+        <w:spacing w:line="480" w:lineRule="auto"/>
+      </w:pPr>
+    </w:p>
+    <w:p>
+      <w:pPr>
+        <w:tabs>
+          <w:tab w:val="left" w:pos="720"/>
+        </w:tabs>
+        <w:spacing w:line="480" w:lineRule="auto"/>
+      </w:pPr>
+    </w:p>
+    <w:p>
+      <w:pPr>
+        <w:tabs>
+          <w:tab w:val="left" w:pos="720"/>
+        </w:tabs>
+        <w:spacing w:line="480" w:lineRule="auto"/>
+      </w:pPr>
+    </w:p>
+    <w:p>
+      <w:pPr>
+        <w:tabs>
+          <w:tab w:val="left" w:pos="720"/>
+        </w:tabs>
+        <w:spacing w:line="480" w:lineRule="auto"/>
+      </w:pPr>
+    </w:p>
+    <w:p>
+      <w:pPr>
+        <w:tabs>
+          <w:tab w:val="left" w:pos="720"/>
+        </w:tabs>
+        <w:spacing w:line="480" w:lineRule="auto"/>
+      </w:pPr>
+    </w:p>
+    <w:p>
+      <w:pPr>
+        <w:tabs>
+          <w:tab w:val="left" w:pos="720"/>
+        </w:tabs>
+        <w:spacing w:line="480" w:lineRule="auto"/>
+      </w:pPr>
+    </w:p>
+    <w:p>
+      <w:pPr>
+        <w:tabs>
+          <w:tab w:val="left" w:pos="720"/>
+        </w:tabs>
+        <w:spacing w:line="480" w:lineRule="auto"/>
+        <w:jc w:val="center"/>
+        <w:rPr>
+          <w:b/>
+          <w:bCs/>
+          <w:sz w:val="28"/>
+          <w:szCs w:val="28"/>
+        </w:rPr>
+      </w:pPr>
+      <w:r>
+        <w:rPr>
+          <w:b/>
+          <w:bCs/>
+          <w:sz w:val="28"/>
+          <w:szCs w:val="28"/>
+        </w:rPr>
+        <w:lastRenderedPageBreak/>
+        <w:t>Swift UI Model</w:t>
+      </w:r>
+    </w:p>
+    <w:p>
+      <w:pPr>
+        <w:tabs>
+          <w:tab w:val="left" w:pos="720"/>
+        </w:tabs>
+        <w:spacing w:line="480" w:lineRule="auto"/>
+        <w:jc w:val="center"/>
+        <w:rPr>
+          <w:b/>
+          <w:bCs/>
+          <w:sz w:val="28"/>
+          <w:szCs w:val="28"/>
+        </w:rPr>
+      </w:pPr>
+      <w:r>
+        <w:rPr>
+          <w:noProof/>
+        </w:rPr>
+        <w:drawing>
+          <wp:inline distT="0" distB="0" distL="0" distR="0" wp14:anchorId="14F69C93" wp14:editId="53E18047">
+            <wp:extent cx="4562475" cy="3638550"/>
+            <wp:effectExtent l="0" t="0" r="9525" b="0"/>
+            <wp:docPr id="14" name="Picture 14"/>
+            <wp:cNvGraphicFramePr>
+              <a:graphicFrameLocks xmlns:a="http://schemas.openxmlformats.org/drawingml/2006/main" noChangeAspect="1"/>
+            </wp:cNvGraphicFramePr>
+            <a:graphic xmlns:a="http://schemas.openxmlformats.org/drawingml/2006/main">
+              <a:graphicData uri="http://schemas.openxmlformats.org/drawingml/2006/picture">
+                <pic:pic xmlns:pic="http://schemas.openxmlformats.org/drawingml/2006/picture">
+                  <pic:nvPicPr>
+                    <pic:cNvPr id="1" name=""/>
+                    <pic:cNvPicPr/>
+                  </pic:nvPicPr>
+                  <pic:blipFill>
+                    <a:blip r:embed="rId15"/>
+                    <a:stretch>
+                      <a:fillRect/>
+                    </a:stretch>
+                  </pic:blipFill>
+                  <pic:spPr>
+                    <a:xfrm>
+                      <a:off x="0" y="0"/>
+                      <a:ext cx="4562475" cy="3638550"/>
+                    </a:xfrm>
+                    <a:prstGeom prst="rect">
+                      <a:avLst/>
+                    </a:prstGeom>
+                  </pic:spPr>
+                </pic:pic>
+              </a:graphicData>
+            </a:graphic>
+          </wp:inline>
+        </w:drawing>
+      </w:r>
+    </w:p>
+    <w:p>
+      <w:pPr>
+        <w:tabs>
+          <w:tab w:val="left" w:pos="720"/>
+        </w:tabs>
+        <w:spacing w:line="480" w:lineRule="auto"/>
+        <w:rPr>
+          <w:b/>
+          <w:bCs/>
+          <w:sz w:val="28"/>
+          <w:szCs w:val="28"/>
+        </w:rPr>
+      </w:pPr>
+      <w:r>
+        <w:rPr>
+          <w:b/>
+          <w:bCs/>
+          <w:sz w:val="28"/>
+          <w:szCs w:val="28"/>
+        </w:rPr>
+        <w:t>Description</w:t>
+      </w:r>
+    </w:p>
+    <w:p>
+      <w:pPr>
+        <w:tabs>
+          <w:tab w:val="left" w:pos="720"/>
+        </w:tabs>
+        <w:spacing w:line="480" w:lineRule="auto"/>
+      </w:pPr>
+      <w:r>
+        <w:rPr>
+          <w:b/>
+          <w:bCs/>
+          <w:sz w:val="28"/>
+          <w:szCs w:val="28"/>
+        </w:rPr>
+        <w:tab/>
+      </w:r>
+      <w:r>
+        <w:t xml:space="preserve">With this IOS app, based on my research even though it is being developed on Unity it will still need to be imported to </w:t>
+      </w:r>
+      <w:proofErr w:type="spellStart"/>
+      <w:r>
+        <w:t>xcode</w:t>
+      </w:r>
+      <w:proofErr w:type="spellEnd"/>
+      <w:r>
+        <w:t xml:space="preserve"> and modified slightly via swift to enable the UI for IOS users. I am not entirely sure yet exactly what </w:t>
+      </w:r>
+      <w:r>
+        <w:t xml:space="preserve">code will be necessary for each view, but above is the current state of how I believe the views will flow. From the HomeView as with the sequence diagram, we will have the option of changing to three different </w:t>
+      </w:r>
+      <w:proofErr w:type="gramStart"/>
+      <w:r>
+        <w:t>views;</w:t>
+      </w:r>
+      <w:proofErr w:type="gramEnd"/>
+      <w:r>
+        <w:t xml:space="preserve"> the playView, the LeaderboardView.</w:t>
+      </w:r>
+    </w:p>
+    <w:p>
+      <w:pPr>
+        <w:tabs>
+          <w:tab w:val="left" w:pos="720"/>
+        </w:tabs>
+        <w:spacing w:line="480" w:lineRule="auto"/>
+      </w:pPr>
+      <w:r>
+        <w:tab/>
+        <w:t>The playView will transition immediately to a difficulty selection view which will contain an option for 3 different difficulties, respectively. From here the view will then change to the gameClassModel which will be the view for the remainder of the time you are in game and will return to the homeView upon completion/exit from the gameView.</w:t>
+      </w:r>
+    </w:p>
+    <w:p>
+      <w:pPr>
+        <w:tabs>
+          <w:tab w:val="left" w:pos="720"/>
+        </w:tabs>
+        <w:spacing w:line="480" w:lineRule="auto"/>
+      </w:pPr>
+      <w:r>
+        <w:lastRenderedPageBreak/>
+        <w:tab/>
+        <w:t xml:space="preserve">The LeaderboardView will take you to a view of the leaderboard database, which will display in a standard list format with the </w:t>
+      </w:r>
+      <w:proofErr w:type="spellStart"/>
+      <w:r>
+        <w:t>playerName</w:t>
+      </w:r>
+      <w:proofErr w:type="spellEnd"/>
+      <w:r>
+        <w:t xml:space="preserve"> entry on the far left followed by their overall score, the time it took to complete the game, and lastly the date in which the score was entered. To note here, only the top 10 entries overall will be shown.</w:t>
+      </w:r>
+    </w:p>
+    <w:p>
+      <w:pPr>
+        <w:tabs>
+          <w:tab w:val="left" w:pos="720"/>
+        </w:tabs>
+        <w:spacing w:line="480" w:lineRule="auto"/>
+      </w:pPr>
+      <w:r>
+        <w:tab/>
+      </w:r>
+    </w:p>
+    <w:p>
+      <w:pPr>
+        <w:tabs>
+          <w:tab w:val="left" w:pos="720"/>
+        </w:tabs>
+        <w:spacing w:line="480" w:lineRule="auto"/>
+      </w:pPr>
+    </w:p>
+    <w:p>
+      <w:pPr>
+        <w:tabs>
+          <w:tab w:val="left" w:pos="720"/>
+        </w:tabs>
+        <w:spacing w:line="480" w:lineRule="auto"/>
+      </w:pPr>
+    </w:p>
+    <w:p>
+      <w:pPr>
+        <w:tabs>
+          <w:tab w:val="left" w:pos="720"/>
+        </w:tabs>
+        <w:spacing w:line="480" w:lineRule="auto"/>
+      </w:pPr>
+    </w:p>
+    <w:p>
+      <w:pPr>
+        <w:tabs>
+          <w:tab w:val="left" w:pos="720"/>
+        </w:tabs>
+        <w:spacing w:line="480" w:lineRule="auto"/>
+      </w:pPr>
+    </w:p>
+    <w:p>
+      <w:pPr>
+        <w:tabs>
+          <w:tab w:val="left" w:pos="720"/>
+        </w:tabs>
+        <w:spacing w:line="480" w:lineRule="auto"/>
+      </w:pPr>
+    </w:p>
+    <w:p>
+      <w:pPr>
+        <w:tabs>
+          <w:tab w:val="left" w:pos="720"/>
+        </w:tabs>
+        <w:spacing w:line="480" w:lineRule="auto"/>
+      </w:pPr>
+    </w:p>
+    <w:p>
+      <w:pPr>
+        <w:tabs>
+          <w:tab w:val="left" w:pos="720"/>
+        </w:tabs>
+        <w:spacing w:line="480" w:lineRule="auto"/>
+      </w:pPr>
+    </w:p>
+    <w:p>
+      <w:pPr>
+        <w:tabs>
+          <w:tab w:val="left" w:pos="720"/>
+        </w:tabs>
+        <w:spacing w:line="480" w:lineRule="auto"/>
+      </w:pPr>
+    </w:p>
+    <w:p>
+      <w:pPr>
+        <w:tabs>
+          <w:tab w:val="left" w:pos="720"/>
+        </w:tabs>
+        <w:spacing w:line="480" w:lineRule="auto"/>
+      </w:pPr>
+    </w:p>
+    <w:p>
+      <w:pPr>
+        <w:tabs>
+          <w:tab w:val="left" w:pos="720"/>
+        </w:tabs>
+        <w:spacing w:line="480" w:lineRule="auto"/>
+      </w:pPr>
+    </w:p>
+    <w:p>
+      <w:pPr>
+        <w:tabs>
+          <w:tab w:val="left" w:pos="720"/>
+        </w:tabs>
+        <w:spacing w:line="480" w:lineRule="auto"/>
+      </w:pPr>
+    </w:p>
+    <w:p>
+      <w:pPr>
+        <w:tabs>
+          <w:tab w:val="left" w:pos="720"/>
+        </w:tabs>
+        <w:spacing w:line="480" w:lineRule="auto"/>
+      </w:pPr>
+    </w:p>
+    <w:p>
+      <w:pPr>
+        <w:tabs>
+          <w:tab w:val="left" w:pos="720"/>
+        </w:tabs>
+        <w:spacing w:line="480" w:lineRule="auto"/>
+      </w:pPr>
+    </w:p>
+    <w:p>
+      <w:pPr>
+        <w:tabs>
+          <w:tab w:val="left" w:pos="720"/>
+        </w:tabs>
+        <w:spacing w:line="480" w:lineRule="auto"/>
+      </w:pPr>
+    </w:p>
+    <w:p>
+      <w:pPr>
+        <w:tabs>
+          <w:tab w:val="left" w:pos="720"/>
+        </w:tabs>
+        <w:spacing w:line="480" w:lineRule="auto"/>
+      </w:pPr>
+    </w:p>
+    <w:p>
+      <w:pPr>
+        <w:tabs>
+          <w:tab w:val="left" w:pos="720"/>
+        </w:tabs>
+        <w:spacing w:line="480" w:lineRule="auto"/>
+      </w:pPr>
+    </w:p>
+    <w:p>
+      <w:pPr>
+        <w:tabs>
+          <w:tab w:val="left" w:pos="720"/>
+        </w:tabs>
+        <w:spacing w:line="480" w:lineRule="auto"/>
+      </w:pPr>
+    </w:p>
+    <w:p>
+      <w:pPr>
+        <w:tabs>
+          <w:tab w:val="left" w:pos="720"/>
+        </w:tabs>
+        <w:spacing w:line="480" w:lineRule="auto"/>
+      </w:pPr>
+    </w:p>
+    <w:p>
+      <w:pPr>
+        <w:tabs>
+          <w:tab w:val="left" w:pos="720"/>
+        </w:tabs>
+        <w:spacing w:line="480" w:lineRule="auto"/>
+        <w:jc w:val="center"/>
+        <w:rPr>
+          <w:b/>
+          <w:bCs/>
+          <w:sz w:val="32"/>
+          <w:szCs w:val="32"/>
+        </w:rPr>
+      </w:pPr>
+      <w:r>
+        <w:rPr>
+          <w:b/>
+          <w:bCs/>
+          <w:sz w:val="32"/>
+          <w:szCs w:val="32"/>
+        </w:rPr>
+        <w:lastRenderedPageBreak/>
+        <w:t>Core Data SQL</w:t>
+      </w:r>
+    </w:p>
+    <w:p>
+      <w:pPr>
+        <w:tabs>
+          <w:tab w:val="left" w:pos="720"/>
+        </w:tabs>
+        <w:spacing w:line="480" w:lineRule="auto"/>
+        <w:jc w:val="center"/>
+        <w:rPr>
+          <w:b/>
+          <w:bCs/>
+          <w:sz w:val="32"/>
+          <w:szCs w:val="32"/>
+        </w:rPr>
+      </w:pPr>
+      <w:r>
+        <w:rPr>
+          <w:noProof/>
+        </w:rPr>
+        <w:drawing>
+          <wp:inline distT="0" distB="0" distL="0" distR="0" wp14:anchorId="75CEB92E" wp14:editId="16A31B91">
+            <wp:extent cx="1657350" cy="1333500"/>
+            <wp:effectExtent l="0" t="0" r="0" b="0"/>
+            <wp:docPr id="5" name="Picture 5"/>
+            <wp:cNvGraphicFramePr>
+              <a:graphicFrameLocks xmlns:a="http://schemas.openxmlformats.org/drawingml/2006/main" noChangeAspect="1"/>
+            </wp:cNvGraphicFramePr>
+            <a:graphic xmlns:a="http://schemas.openxmlformats.org/drawingml/2006/main">
+              <a:graphicData uri="http://schemas.openxmlformats.org/drawingml/2006/picture">
+                <pic:pic xmlns:pic="http://schemas.openxmlformats.org/drawingml/2006/picture">
+                  <pic:nvPicPr>
+                    <pic:cNvPr id="1" name=""/>
+                    <pic:cNvPicPr/>
+                  </pic:nvPicPr>
+                  <pic:blipFill>
+                    <a:blip r:embed="rId16"/>
+                    <a:stretch>
+                      <a:fillRect/>
+                    </a:stretch>
+                  </pic:blipFill>
+                  <pic:spPr>
+                    <a:xfrm>
+                      <a:off x="0" y="0"/>
                       <a:ext cx="1657350" cy="1333500"/>
                     </a:xfrm>
                     <a:prstGeom prst="rect">
@@ -2762,7 +3209,25 @@
         <w:tab/>
       </w:r>
       <w:r>
-        <w:t>For my game, having a database is very useful for the purposes of keeping track of high scores, however my app will likely not have networking functionality nor will it require multiple tables within the database to store these scores. My proposed solution is to use the “Core Data” storage framework developed by Apple to locally store the high scores within the app itself.</w:t>
+        <w:t xml:space="preserve">For my game, having a </w:t>
+      </w:r>
+      <w:r>
+        <w:t>way to store high scores</w:t>
+      </w:r>
+      <w:r>
+        <w:t xml:space="preserve"> is very </w:t>
+      </w:r>
+      <w:r>
+        <w:t>important</w:t>
+      </w:r>
+      <w:r>
+        <w:t>, however my app will likely not have networking functionality nor will it require multiple tables within the database to store these scores.</w:t>
+      </w:r>
+      <w:r>
+        <w:t xml:space="preserve"> Essentially these high scores will be stored locally within the IO application itself.</w:t>
+      </w:r>
+      <w:r>
+        <w:t xml:space="preserve"> My proposed solution is to use the “Core Data” storage framework developed by Apple to locally store the high scores within the app itself.</w:t>
       </w:r>
       <w:r>
         <w:t xml:space="preserve"> </w:t>
@@ -2811,22 +3276,6 @@
       <w:r>
         <w:t xml:space="preserve"> is not tied specifically to Apple.</w:t>
       </w:r>
-    </w:p>
-    <w:p>
-      <w:pPr>
-        <w:tabs>
-          <w:tab w:val="left" w:pos="720"/>
-        </w:tabs>
-        <w:spacing w:line="480" w:lineRule="auto"/>
-      </w:pPr>
-    </w:p>
-    <w:p>
-      <w:pPr>
-        <w:tabs>
-          <w:tab w:val="left" w:pos="720"/>
-        </w:tabs>
-        <w:spacing w:line="480" w:lineRule="auto"/>
-      </w:pPr>
     </w:p>
     <w:p>
       <w:pPr>
@@ -2947,14 +3396,7 @@
           <w:b/>
           <w:bCs/>
         </w:rPr>
-        <w:t xml:space="preserve">Benchmark </w:t>
-      </w:r>
-      <w:r>
-        <w:rPr>
-          <w:b/>
-          <w:bCs/>
-        </w:rPr>
-        <w:t>Two</w:t>
+        <w:t>Benchmark Two</w:t>
       </w:r>
     </w:p>
     <w:p>
@@ -2990,14 +3432,7 @@
           <w:bCs/>
         </w:rPr>
         <w:lastRenderedPageBreak/>
-        <w:t>Benchmark T</w:t>
-      </w:r>
-      <w:r>
-        <w:rPr>
-          <w:b/>
-          <w:bCs/>
-        </w:rPr>
-        <w:t>hree</w:t>
+        <w:t>Benchmark Three</w:t>
       </w:r>
     </w:p>
     <w:p>
@@ -3029,14 +3464,7 @@
           <w:b/>
           <w:bCs/>
         </w:rPr>
-        <w:t xml:space="preserve">Benchmark </w:t>
-      </w:r>
-      <w:r>
-        <w:rPr>
-          <w:b/>
-          <w:bCs/>
-        </w:rPr>
-        <w:t>Four</w:t>
+        <w:t>Benchmark Four</w:t>
       </w:r>
     </w:p>
     <w:p>
@@ -3339,6 +3767,21 @@
         </w:tabs>
         <w:spacing w:line="480" w:lineRule="auto"/>
       </w:pPr>
+      <w:r>
+        <w:tab/>
+        <w:t xml:space="preserve">Proto.io: This is being used to help visualize my </w:t>
+      </w:r>
+      <w:r>
+        <w:t>capstone visually.</w:t>
+      </w:r>
+    </w:p>
+    <w:p>
+      <w:pPr>
+        <w:tabs>
+          <w:tab w:val="left" w:pos="720"/>
+        </w:tabs>
+        <w:spacing w:line="480" w:lineRule="auto"/>
+      </w:pPr>
     </w:p>
     <w:p>
       <w:pPr>
@@ -3431,7 +3874,6 @@
           <w:sz w:val="32"/>
           <w:szCs w:val="32"/>
         </w:rPr>
-        <w:lastRenderedPageBreak/>
         <w:t>Time Schedule</w:t>
       </w:r>
     </w:p>
@@ -3504,14 +3946,7 @@
           <w:b/>
           <w:bCs/>
         </w:rPr>
-        <w:t xml:space="preserve">Benchmark </w:t>
-      </w:r>
-      <w:r>
-        <w:rPr>
-          <w:b/>
-          <w:bCs/>
-        </w:rPr>
-        <w:t>Two</w:t>
+        <w:t>Benchmark Two</w:t>
       </w:r>
     </w:p>
     <w:p>
@@ -3546,14 +3981,7 @@
           <w:b/>
           <w:bCs/>
         </w:rPr>
-        <w:t xml:space="preserve">Benchmark </w:t>
-      </w:r>
-      <w:r>
-        <w:rPr>
-          <w:b/>
-          <w:bCs/>
-        </w:rPr>
-        <w:t>Three</w:t>
+        <w:t>Benchmark Three</w:t>
       </w:r>
     </w:p>
     <w:p>
@@ -3601,15 +4029,7 @@
           <w:b/>
           <w:bCs/>
         </w:rPr>
-        <w:lastRenderedPageBreak/>
-        <w:t xml:space="preserve">Benchmark </w:t>
-      </w:r>
-      <w:r>
-        <w:rPr>
-          <w:b/>
-          <w:bCs/>
-        </w:rPr>
-        <w:t>Four</w:t>
+        <w:t>Benchmark Four</w:t>
       </w:r>
     </w:p>
     <w:p>
@@ -3635,14 +4055,6 @@
         <w:tab/>
         <w:t>Weeks 13-14: This final stage will be spent completing any necessary paperwork needed for the completed package submission of my capstone as well as the final presentation itself.</w:t>
       </w:r>
-    </w:p>
-    <w:p>
-      <w:pPr>
-        <w:tabs>
-          <w:tab w:val="left" w:pos="720"/>
-        </w:tabs>
-        <w:spacing w:line="480" w:lineRule="auto"/>
-      </w:pPr>
     </w:p>
     <w:p>
       <w:pPr>
@@ -4290,7 +4702,7 @@
       </w:r>
     </w:p>
     <w:sectPr>
-      <w:footerReference w:type="default" r:id="rId11"/>
+      <w:footerReference w:type="default" r:id="rId17"/>
       <w:pgSz w:w="12240" w:h="15840"/>
       <w:pgMar w:top="1440" w:right="1800" w:bottom="1440" w:left="1800" w:header="720" w:footer="720" w:gutter="0"/>
       <w:cols w:space="720"/>

</xml_diff>